<commit_message>
Add schéma transition Acquisition Stockage
</commit_message>
<xml_diff>
--- a/CR/TP2+ET+3.docx
+++ b/CR/TP2+ET+3.docx
@@ -2258,8 +2258,6 @@
           </wp:inline>
         </w:drawing>
       </w:r>
-      <w:bookmarkStart w:id="0" w:name="_GoBack"/>
-      <w:bookmarkEnd w:id="0"/>
     </w:p>
     <w:p/>
     <w:p>
@@ -6172,6 +6170,111 @@
           <w:color w:val="auto"/>
         </w:rPr>
         <w:lastRenderedPageBreak/>
+        <w:t>Transition</w:t>
+      </w:r>
+      <w:r>
+        <w:rPr>
+          <w:color w:val="auto"/>
+        </w:rPr>
+        <w:t xml:space="preserve"> stockage</w:t>
+      </w:r>
+      <w:r>
+        <w:rPr>
+          <w:color w:val="auto"/>
+        </w:rPr>
+        <w:t xml:space="preserve"> et </w:t>
+      </w:r>
+      <w:proofErr w:type="spellStart"/>
+      <w:r>
+        <w:rPr>
+          <w:color w:val="auto"/>
+        </w:rPr>
+        <w:t>acquistion</w:t>
+      </w:r>
+      <w:proofErr w:type="spellEnd"/>
+      <w:r>
+        <w:rPr>
+          <w:color w:val="auto"/>
+        </w:rPr>
+        <w:t> :</w:t>
+      </w:r>
+    </w:p>
+    <w:p>
+      <w:pPr>
+        <w:pStyle w:val="Titre2"/>
+        <w:rPr>
+          <w:color w:val="auto"/>
+        </w:rPr>
+      </w:pPr>
+      <w:r>
+        <w:rPr>
+          <w:noProof/>
+          <w:color w:val="auto"/>
+        </w:rPr>
+        <w:drawing>
+          <wp:inline distT="0" distB="0" distL="0" distR="0" wp14:anchorId="1B54B3F8" wp14:editId="10A9317E">
+            <wp:extent cx="5760720" cy="3314065"/>
+            <wp:effectExtent l="0" t="0" r="5080" b="0"/>
+            <wp:docPr id="62" name="Image 62"/>
+            <wp:cNvGraphicFramePr>
+              <a:graphicFrameLocks xmlns:a="http://schemas.openxmlformats.org/drawingml/2006/main" noChangeAspect="1"/>
+            </wp:cNvGraphicFramePr>
+            <a:graphic xmlns:a="http://schemas.openxmlformats.org/drawingml/2006/main">
+              <a:graphicData uri="http://schemas.openxmlformats.org/drawingml/2006/picture">
+                <pic:pic xmlns:pic="http://schemas.openxmlformats.org/drawingml/2006/picture">
+                  <pic:nvPicPr>
+                    <pic:cNvPr id="0" name="transitionProcAcquisitionStockage.png"/>
+                    <pic:cNvPicPr/>
+                  </pic:nvPicPr>
+                  <pic:blipFill>
+                    <a:blip r:embed="rId13">
+                      <a:extLst>
+                        <a:ext uri="{28A0092B-C50C-407E-A947-70E740481C1C}">
+                          <a14:useLocalDpi xmlns:a14="http://schemas.microsoft.com/office/drawing/2010/main" val="0"/>
+                        </a:ext>
+                      </a:extLst>
+                    </a:blip>
+                    <a:stretch>
+                      <a:fillRect/>
+                    </a:stretch>
+                  </pic:blipFill>
+                  <pic:spPr>
+                    <a:xfrm>
+                      <a:off x="0" y="0"/>
+                      <a:ext cx="5760720" cy="3314065"/>
+                    </a:xfrm>
+                    <a:prstGeom prst="rect">
+                      <a:avLst/>
+                    </a:prstGeom>
+                  </pic:spPr>
+                </pic:pic>
+              </a:graphicData>
+            </a:graphic>
+          </wp:inline>
+        </w:drawing>
+      </w:r>
+    </w:p>
+    <w:p>
+      <w:pPr>
+        <w:pStyle w:val="Titre2"/>
+        <w:rPr>
+          <w:color w:val="auto"/>
+        </w:rPr>
+      </w:pPr>
+      <w:bookmarkStart w:id="0" w:name="_GoBack"/>
+      <w:bookmarkEnd w:id="0"/>
+    </w:p>
+    <w:p>
+      <w:pPr>
+        <w:pStyle w:val="Titre2"/>
+        <w:rPr>
+          <w:color w:val="auto"/>
+        </w:rPr>
+      </w:pPr>
+      <w:r>
+        <w:rPr>
+          <w:color w:val="auto"/>
+        </w:rPr>
         <w:t xml:space="preserve">Un programme </w:t>
       </w:r>
       <w:proofErr w:type="spellStart"/>
@@ -6402,6 +6505,7 @@
           <w:sz w:val="26"/>
           <w:szCs w:val="24"/>
         </w:rPr>
+        <w:lastRenderedPageBreak/>
         <w:t>Algorithme</w:t>
       </w:r>
     </w:p>
@@ -6613,7 +6717,6 @@
         <w:rPr>
           <w:color w:val="auto"/>
         </w:rPr>
-        <w:lastRenderedPageBreak/>
         <w:t xml:space="preserve">Un </w:t>
       </w:r>
       <w:proofErr w:type="spellStart"/>
@@ -6754,6 +6857,7 @@
               <w:rPr>
                 <w:rStyle w:val="CodeHTML"/>
               </w:rPr>
+              <w:lastRenderedPageBreak/>
               <w:t>Est-ce qu’il faut mettre cette partie ?</w:t>
             </w:r>
           </w:p>
@@ -6880,6 +6984,7 @@
         <w:pStyle w:val="Titre1"/>
       </w:pPr>
       <w:r>
+        <w:lastRenderedPageBreak/>
         <w:t xml:space="preserve">Communication avec les </w:t>
       </w:r>
       <w:proofErr w:type="spellStart"/>
@@ -7441,7 +7546,11 @@
       </w:r>
       <w:proofErr w:type="gramEnd"/>
       <w:r>
-        <w:t xml:space="preserve"> 16 bits de poids faibles de 1'i-nœud rendent possible l'existence de fichiers différents renvoyant </w:t>
+        <w:t xml:space="preserve"> 16 bits de </w:t>
+      </w:r>
+      <w:r>
+        <w:lastRenderedPageBreak/>
+        <w:t xml:space="preserve">poids faibles de 1'i-nœud rendent possible l'existence de fichiers différents renvoyant </w:t>
       </w:r>
       <w:proofErr w:type="spellStart"/>
       <w:r>
@@ -7906,7 +8015,6 @@
             </w:r>
             <w:proofErr w:type="spellStart"/>
             <w:r>
-              <w:lastRenderedPageBreak/>
               <w:t>lespermissions</w:t>
             </w:r>
             <w:proofErr w:type="spellEnd"/>
@@ -7927,7 +8035,6 @@
             </w:pPr>
             <w:proofErr w:type="spellStart"/>
             <w:r>
-              <w:lastRenderedPageBreak/>
               <w:t>uid</w:t>
             </w:r>
             <w:proofErr w:type="spellEnd"/>
@@ -8109,7 +8216,11 @@
         <w:jc w:val="both"/>
       </w:pPr>
       <w:r>
-        <w:t>Les fonctions de contrôle permettent également de détruire une ressource IPC. En effet, un ensemble de sémaphores ou une zone de mémoire partagée restent présents dans le noyau même s'il n'y a plus de processus qui les utilisent. Ceci présente l'avantage d'une persistance des données entre deux lancements de la même application mais pose aussi l'inconvénient d'une utilisation croissante de la mémoire du noyau sans libération automatique. Il est donc possible de demander explicitement la destruction d'une ressource IPC. Les processus en train de l'employer recevront une indication d'erreur lors de la tentative d'accès suivante.</w:t>
+        <w:t xml:space="preserve">Les fonctions de contrôle permettent également de détruire une ressource IPC. En effet, un ensemble de sémaphores ou une zone de mémoire partagée restent présents dans le </w:t>
+      </w:r>
+      <w:r>
+        <w:lastRenderedPageBreak/>
+        <w:t>noyau même s'il n'y a plus de processus qui les utilisent. Ceci présente l'avantage d'une persistance des données entre deux lancements de la même application mais pose aussi l'inconvénient d'une utilisation croissante de la mémoire du noyau sans libération automatique. Il est donc possible de demander explicitement la destruction d'une ressource IPC. Les processus en train de l'employer recevront une indication d'erreur lors de la tentative d'accès suivante.</w:t>
       </w:r>
     </w:p>
     <w:p>
@@ -8633,7 +8744,6 @@
         <w:jc w:val="both"/>
       </w:pPr>
       <w:r>
-        <w:lastRenderedPageBreak/>
         <w:t xml:space="preserve">Le second argument de cette routine est la taille du segment désiré, en octets. Cette taille sert lors de la création d'une nouvelle zone de mémoire partagée. La valeur indiquée </w:t>
       </w:r>
       <w:proofErr w:type="spellStart"/>
@@ -8744,7 +8854,11 @@
       </w:r>
       <w:proofErr w:type="spellEnd"/>
       <w:r>
-        <w:t xml:space="preserve">-système </w:t>
+        <w:t>-</w:t>
+      </w:r>
+      <w:r>
+        <w:lastRenderedPageBreak/>
+        <w:t xml:space="preserve">système </w:t>
       </w:r>
       <w:proofErr w:type="spellStart"/>
       <w:proofErr w:type="gramStart"/>
@@ -9278,11 +9392,7 @@
           </w:tcPr>
           <w:p>
             <w:r>
-              <w:t xml:space="preserve">Heure de la dernière modification des </w:t>
-            </w:r>
-            <w:r>
-              <w:lastRenderedPageBreak/>
-              <w:t>autorisations</w:t>
+              <w:t>Heure de la dernière modification des autorisations</w:t>
             </w:r>
           </w:p>
         </w:tc>
@@ -9298,7 +9408,6 @@
           <w:p>
             <w:proofErr w:type="spellStart"/>
             <w:r>
-              <w:lastRenderedPageBreak/>
               <w:t>shm_cpid</w:t>
             </w:r>
             <w:proofErr w:type="spellEnd"/>
@@ -9464,7 +9573,11 @@
       </w:r>
       <w:proofErr w:type="spellEnd"/>
       <w:r>
-        <w:t>( ) lors de l'utilisation de sockets BSD. Ce procédé de communication est donc parfaitement adapté au partage de gros volumes de données entre processus distincts.</w:t>
+        <w:t xml:space="preserve">( ) </w:t>
+      </w:r>
+      <w:r>
+        <w:lastRenderedPageBreak/>
+        <w:t>lors de l'utilisation de sockets BSD. Ce procédé de communication est donc parfaitement adapté au partage de gros volumes de données entre processus distincts.</w:t>
       </w:r>
     </w:p>
     <w:p>
@@ -9908,7 +10021,6 @@
         <w:jc w:val="both"/>
       </w:pPr>
       <w:r>
-        <w:lastRenderedPageBreak/>
         <w:t xml:space="preserve">L'appel-système </w:t>
       </w:r>
       <w:proofErr w:type="spellStart"/>
@@ -10165,6 +10277,7 @@
           </w:p>
           <w:p>
             <w:r>
+              <w:lastRenderedPageBreak/>
               <w:t>numérotation débute à zéro.</w:t>
             </w:r>
           </w:p>
@@ -10181,6 +10294,7 @@
             </w:pPr>
             <w:proofErr w:type="spellStart"/>
             <w:r>
+              <w:lastRenderedPageBreak/>
               <w:t>sem_op</w:t>
             </w:r>
             <w:proofErr w:type="spellEnd"/>
@@ -10880,6 +10994,7 @@
           <w:rFonts w:ascii="Courier" w:hAnsi="Courier"/>
           <w:lang w:val="en-US"/>
         </w:rPr>
+        <w:lastRenderedPageBreak/>
         <w:t>return</w:t>
       </w:r>
       <w:proofErr w:type="gramEnd"/>
@@ -11688,6 +11803,7 @@
         <w:rPr>
           <w:rFonts w:ascii="Courier" w:hAnsi="Courier"/>
         </w:rPr>
+        <w:lastRenderedPageBreak/>
         <w:t>}</w:t>
       </w:r>
     </w:p>
@@ -12205,6 +12321,7 @@
         <w:rPr>
           <w:noProof/>
         </w:rPr>
+        <w:lastRenderedPageBreak/>
         <w:drawing>
           <wp:inline distT="0" distB="0" distL="0" distR="0" wp14:anchorId="1235EE13" wp14:editId="39FB0A05">
             <wp:extent cx="2922933" cy="2762804"/>
@@ -12221,7 +12338,7 @@
                     <pic:cNvPicPr/>
                   </pic:nvPicPr>
                   <pic:blipFill>
-                    <a:blip r:embed="rId13">
+                    <a:blip r:embed="rId14">
                       <a:extLst>
                         <a:ext uri="{28A0092B-C50C-407E-A947-70E740481C1C}">
                           <a14:useLocalDpi xmlns:a14="http://schemas.microsoft.com/office/drawing/2010/main" val="0"/>
@@ -12509,7 +12626,7 @@
             <w:rPr>
               <w:noProof/>
             </w:rPr>
-            <w:t>6</w:t>
+            <w:t>19</w:t>
           </w:r>
           <w:r>
             <w:rPr>
@@ -17537,7 +17654,7 @@
 </file>
 
 <file path=customXml/itemProps1.xml><?xml version="1.0" encoding="utf-8"?>
-<ds:datastoreItem xmlns:ds="http://schemas.openxmlformats.org/officeDocument/2006/customXml" ds:itemID="{AA54A229-B0BC-FD47-94E8-F9B4F7C6FD53}">
+<ds:datastoreItem xmlns:ds="http://schemas.openxmlformats.org/officeDocument/2006/customXml" ds:itemID="{D2ADD613-A041-5C47-905C-626792709A68}">
   <ds:schemaRefs>
     <ds:schemaRef ds:uri="http://schemas.openxmlformats.org/officeDocument/2006/bibliography"/>
   </ds:schemaRefs>

</xml_diff>

<commit_message>
Update CR and add pictures Adobe Illustrator
</commit_message>
<xml_diff>
--- a/CR/TP2+ET+3.docx
+++ b/CR/TP2+ET+3.docx
@@ -254,7 +254,15 @@
         <w:ind w:firstLine="708"/>
       </w:pPr>
       <w:r>
-        <w:t>Ce projet a pour but de nous familiariser avec la gestion des processus</w:t>
+        <w:t xml:space="preserve">Ce projet </w:t>
+      </w:r>
+      <w:proofErr w:type="gramStart"/>
+      <w:r>
+        <w:t>a</w:t>
+      </w:r>
+      <w:proofErr w:type="gramEnd"/>
+      <w:r>
+        <w:t xml:space="preserve"> pour but de nous familiariser avec la gestion des processus</w:t>
       </w:r>
       <w:r>
         <w:t>, les sémaphores et</w:t>
@@ -1442,11 +1450,19 @@
         <w:rPr>
           <w:b/>
         </w:rPr>
-        <w:t> :</w:t>
+        <w:t> </w:t>
+      </w:r>
+      <w:proofErr w:type="gramStart"/>
+      <w:r>
+        <w:rPr>
+          <w:b/>
+        </w:rPr>
+        <w:t>:</w:t>
       </w:r>
       <w:r>
         <w:t>Génère</w:t>
       </w:r>
+      <w:proofErr w:type="gramEnd"/>
       <w:r>
         <w:t xml:space="preserve"> des données aléatoires, puis stockent les valeurs dans une mémoire allouée par l’ordinateur.</w:t>
       </w:r>
@@ -1470,7 +1486,15 @@
         <w:t>Processus de stockage :</w:t>
       </w:r>
       <w:r>
-        <w:t xml:space="preserve"> Ce processus récupère les valeurs stocké dans la mémoire alloué par le processus d’acquisition. Puis stockent ces valeurs dans un fichier texte </w:t>
+        <w:t xml:space="preserve"> Ce processus récupère </w:t>
+      </w:r>
+      <w:proofErr w:type="gramStart"/>
+      <w:r>
+        <w:t>les valeurs stocké</w:t>
+      </w:r>
+      <w:proofErr w:type="gramEnd"/>
+      <w:r>
+        <w:t xml:space="preserve"> dans la mémoire alloué par le processus d’acquisition. Puis stockent ces valeurs dans un fichier texte </w:t>
       </w:r>
       <w:r>
         <w:rPr>
@@ -1531,8 +1555,13 @@
         <w:t xml:space="preserve">alloué </w:t>
       </w:r>
       <w:r>
-        <w:t>est pleine</w:t>
-      </w:r>
+        <w:t xml:space="preserve">est </w:t>
+      </w:r>
+      <w:proofErr w:type="gramStart"/>
+      <w:r>
+        <w:t>pleine</w:t>
+      </w:r>
+      <w:proofErr w:type="gramEnd"/>
       <w:r>
         <w:t>.</w:t>
       </w:r>
@@ -1648,8 +1677,13 @@
         <w:t>pour indiquer que le fichier de stockage entre les processus stockage et traitement</w:t>
       </w:r>
       <w:r>
-        <w:t xml:space="preserve"> est pleine</w:t>
-      </w:r>
+        <w:t xml:space="preserve"> est </w:t>
+      </w:r>
+      <w:proofErr w:type="gramStart"/>
+      <w:r>
+        <w:t>pleine</w:t>
+      </w:r>
+      <w:proofErr w:type="gramEnd"/>
       <w:r>
         <w:t>.</w:t>
       </w:r>
@@ -1801,8 +1835,16 @@
         <w:rPr>
           <w:color w:val="auto"/>
         </w:rPr>
-        <w:t>Un fichier main.c</w:t>
-      </w:r>
+        <w:t xml:space="preserve">Un fichier </w:t>
+      </w:r>
+      <w:proofErr w:type="spellStart"/>
+      <w:r>
+        <w:rPr>
+          <w:color w:val="auto"/>
+        </w:rPr>
+        <w:t>main.c</w:t>
+      </w:r>
+      <w:proofErr w:type="spellEnd"/>
     </w:p>
     <w:p>
       <w:pPr>
@@ -1888,17 +1930,30 @@
                 <w:i w:val="0"/>
                 <w:color w:val="auto"/>
               </w:rPr>
-              <w:t>Fonction main</w:t>
-            </w:r>
-            <w:r>
-              <w:rPr>
-                <w:rStyle w:val="Accentuationdiscrte"/>
-                <w:rFonts w:ascii="Courier New" w:hAnsi="Courier New" w:cs="Courier New"/>
+              <w:t xml:space="preserve">Fonction </w:t>
+            </w:r>
+            <w:proofErr w:type="gramStart"/>
+            <w:r>
+              <w:rPr>
+                <w:rStyle w:val="Accentuationdiscrte"/>
+                <w:rFonts w:ascii="Courier New" w:hAnsi="Courier New" w:cs="Courier New"/>
+                <w:b/>
                 <w:i w:val="0"/>
                 <w:color w:val="auto"/>
               </w:rPr>
+              <w:t>main</w:t>
+            </w:r>
+            <w:r>
+              <w:rPr>
+                <w:rStyle w:val="Accentuationdiscrte"/>
+                <w:rFonts w:ascii="Courier New" w:hAnsi="Courier New" w:cs="Courier New"/>
+                <w:i w:val="0"/>
+                <w:color w:val="auto"/>
+              </w:rPr>
               <w:t>(</w:t>
             </w:r>
+            <w:proofErr w:type="spellStart"/>
+            <w:proofErr w:type="gramEnd"/>
             <w:r>
               <w:rPr>
                 <w:rStyle w:val="Accentuationdiscrte"/>
@@ -1906,8 +1961,69 @@
                 <w:i w:val="0"/>
                 <w:color w:val="00B0F0"/>
               </w:rPr>
-              <w:t>nbrSerie, delaiEntreSerie, nbrAcquisition, delaiAcquisition</w:t>
-            </w:r>
+              <w:t>nbrSerie</w:t>
+            </w:r>
+            <w:proofErr w:type="spellEnd"/>
+            <w:r>
+              <w:rPr>
+                <w:rStyle w:val="Accentuationdiscrte"/>
+                <w:rFonts w:ascii="Courier New" w:hAnsi="Courier New" w:cs="Courier New"/>
+                <w:i w:val="0"/>
+                <w:color w:val="00B0F0"/>
+              </w:rPr>
+              <w:t xml:space="preserve">, </w:t>
+            </w:r>
+            <w:proofErr w:type="spellStart"/>
+            <w:r>
+              <w:rPr>
+                <w:rStyle w:val="Accentuationdiscrte"/>
+                <w:rFonts w:ascii="Courier New" w:hAnsi="Courier New" w:cs="Courier New"/>
+                <w:i w:val="0"/>
+                <w:color w:val="00B0F0"/>
+              </w:rPr>
+              <w:t>delaiEntreSerie</w:t>
+            </w:r>
+            <w:proofErr w:type="spellEnd"/>
+            <w:r>
+              <w:rPr>
+                <w:rStyle w:val="Accentuationdiscrte"/>
+                <w:rFonts w:ascii="Courier New" w:hAnsi="Courier New" w:cs="Courier New"/>
+                <w:i w:val="0"/>
+                <w:color w:val="00B0F0"/>
+              </w:rPr>
+              <w:t xml:space="preserve">, </w:t>
+            </w:r>
+            <w:proofErr w:type="spellStart"/>
+            <w:r>
+              <w:rPr>
+                <w:rStyle w:val="Accentuationdiscrte"/>
+                <w:rFonts w:ascii="Courier New" w:hAnsi="Courier New" w:cs="Courier New"/>
+                <w:i w:val="0"/>
+                <w:color w:val="00B0F0"/>
+              </w:rPr>
+              <w:t>nbrAcquisition</w:t>
+            </w:r>
+            <w:proofErr w:type="spellEnd"/>
+            <w:r>
+              <w:rPr>
+                <w:rStyle w:val="Accentuationdiscrte"/>
+                <w:rFonts w:ascii="Courier New" w:hAnsi="Courier New" w:cs="Courier New"/>
+                <w:i w:val="0"/>
+                <w:color w:val="00B0F0"/>
+              </w:rPr>
+              <w:t xml:space="preserve">, </w:t>
+            </w:r>
+            <w:proofErr w:type="spellStart"/>
+            <w:r>
+              <w:rPr>
+                <w:rStyle w:val="Accentuationdiscrte"/>
+                <w:rFonts w:ascii="Courier New" w:hAnsi="Courier New" w:cs="Courier New"/>
+                <w:i w:val="0"/>
+                <w:color w:val="00B0F0"/>
+              </w:rPr>
+              <w:t>delaiAcquisition</w:t>
+            </w:r>
+            <w:proofErr w:type="spellEnd"/>
             <w:r>
               <w:rPr>
                 <w:rStyle w:val="Accentuationdiscrte"/>
@@ -2164,12 +2280,14 @@
         </w:rPr>
         <w:t xml:space="preserve"> </w:t>
       </w:r>
+      <w:proofErr w:type="spellStart"/>
       <w:r>
         <w:rPr>
           <w:color w:val="auto"/>
         </w:rPr>
         <w:t>acquisition.c</w:t>
       </w:r>
+      <w:proofErr w:type="spellEnd"/>
       <w:r>
         <w:rPr>
           <w:color w:val="auto"/>
@@ -2257,8 +2375,10 @@
           <w:sz w:val="24"/>
           <w:szCs w:val="24"/>
         </w:rPr>
-        <w:t>La fonction gettimeofday() permet de récupérer cette information par l'intermédiaire d'u</w:t>
-      </w:r>
+        <w:t xml:space="preserve">La fonction </w:t>
+      </w:r>
+      <w:proofErr w:type="spellStart"/>
+      <w:proofErr w:type="gramStart"/>
       <w:r>
         <w:rPr>
           <w:rStyle w:val="CodeHTML"/>
@@ -2266,17 +2386,66 @@
           <w:sz w:val="24"/>
           <w:szCs w:val="24"/>
         </w:rPr>
-        <w:t>ne structure de donnée timeval.</w:t>
-      </w:r>
-    </w:p>
-    <w:p>
-      <w:pPr>
+        <w:t>gettimeofday</w:t>
+      </w:r>
+      <w:proofErr w:type="spellEnd"/>
+      <w:r>
         <w:rPr>
           <w:rStyle w:val="CodeHTML"/>
           <w:rFonts w:ascii="Times New Roman" w:hAnsi="Times New Roman" w:cs="Times New Roman"/>
           <w:sz w:val="24"/>
           <w:szCs w:val="24"/>
         </w:rPr>
+        <w:t>(</w:t>
+      </w:r>
+      <w:proofErr w:type="gramEnd"/>
+      <w:r>
+        <w:rPr>
+          <w:rStyle w:val="CodeHTML"/>
+          <w:rFonts w:ascii="Times New Roman" w:hAnsi="Times New Roman" w:cs="Times New Roman"/>
+          <w:sz w:val="24"/>
+          <w:szCs w:val="24"/>
+        </w:rPr>
+        <w:t>) permet de récupérer cette information par l'intermédiaire d'u</w:t>
+      </w:r>
+      <w:r>
+        <w:rPr>
+          <w:rStyle w:val="CodeHTML"/>
+          <w:rFonts w:ascii="Times New Roman" w:hAnsi="Times New Roman" w:cs="Times New Roman"/>
+          <w:sz w:val="24"/>
+          <w:szCs w:val="24"/>
+        </w:rPr>
+        <w:t xml:space="preserve">ne structure de donnée </w:t>
+      </w:r>
+      <w:proofErr w:type="spellStart"/>
+      <w:r>
+        <w:rPr>
+          <w:rStyle w:val="CodeHTML"/>
+          <w:rFonts w:ascii="Times New Roman" w:hAnsi="Times New Roman" w:cs="Times New Roman"/>
+          <w:sz w:val="24"/>
+          <w:szCs w:val="24"/>
+        </w:rPr>
+        <w:t>timeval</w:t>
+      </w:r>
+      <w:proofErr w:type="spellEnd"/>
+      <w:r>
+        <w:rPr>
+          <w:rStyle w:val="CodeHTML"/>
+          <w:rFonts w:ascii="Times New Roman" w:hAnsi="Times New Roman" w:cs="Times New Roman"/>
+          <w:sz w:val="24"/>
+          <w:szCs w:val="24"/>
+        </w:rPr>
+        <w:t>.</w:t>
+      </w:r>
+    </w:p>
+    <w:p>
+      <w:pPr>
+        <w:rPr>
+          <w:rStyle w:val="CodeHTML"/>
+          <w:rFonts w:ascii="Times New Roman" w:hAnsi="Times New Roman" w:cs="Times New Roman"/>
+          <w:sz w:val="24"/>
+          <w:szCs w:val="24"/>
+        </w:rPr>
       </w:pPr>
     </w:p>
     <w:p>
@@ -2291,6 +2460,7 @@
           <w:color w:val="FF0000"/>
         </w:rPr>
       </w:pPr>
+      <w:proofErr w:type="spellStart"/>
       <w:r>
         <w:rPr>
           <w:b/>
@@ -2299,6 +2469,7 @@
         </w:rPr>
         <w:t>Remar</w:t>
       </w:r>
+      <w:proofErr w:type="spellEnd"/>
       <w:r>
         <w:rPr>
           <w:b/>
@@ -2464,6 +2635,7 @@
               </w:rPr>
               <w:t xml:space="preserve"> (</w:t>
             </w:r>
+            <w:proofErr w:type="spellStart"/>
             <w:r>
               <w:rPr>
                 <w:rStyle w:val="Accentuationdiscrte"/>
@@ -2473,8 +2645,177 @@
                 <w:sz w:val="20"/>
                 <w:szCs w:val="20"/>
               </w:rPr>
-              <w:t>nbrAcquisition, delaiEntreSerie,  nbrSerie, delaiAcquisition, ptr_mem_partagee, mem_ID_Proc_Acquisition, MUTEX_acquisition_stockage, semaphore_Proc_Acquisition_Stockage_Mem_plein, semaphore_Proc_Acquisition_Stockage_Mem_vide</w:t>
-            </w:r>
+              <w:t>nbrAcquisition</w:t>
+            </w:r>
+            <w:proofErr w:type="spellEnd"/>
+            <w:r>
+              <w:rPr>
+                <w:rStyle w:val="Accentuationdiscrte"/>
+                <w:rFonts w:ascii="Courier New" w:hAnsi="Courier New" w:cs="Courier New"/>
+                <w:i w:val="0"/>
+                <w:color w:val="00B0F0"/>
+                <w:sz w:val="20"/>
+                <w:szCs w:val="20"/>
+              </w:rPr>
+              <w:t xml:space="preserve">, </w:t>
+            </w:r>
+            <w:proofErr w:type="spellStart"/>
+            <w:r>
+              <w:rPr>
+                <w:rStyle w:val="Accentuationdiscrte"/>
+                <w:rFonts w:ascii="Courier New" w:hAnsi="Courier New" w:cs="Courier New"/>
+                <w:i w:val="0"/>
+                <w:color w:val="00B0F0"/>
+                <w:sz w:val="20"/>
+                <w:szCs w:val="20"/>
+              </w:rPr>
+              <w:t>delaiEntreSerie</w:t>
+            </w:r>
+            <w:proofErr w:type="spellEnd"/>
+            <w:r>
+              <w:rPr>
+                <w:rStyle w:val="Accentuationdiscrte"/>
+                <w:rFonts w:ascii="Courier New" w:hAnsi="Courier New" w:cs="Courier New"/>
+                <w:i w:val="0"/>
+                <w:color w:val="00B0F0"/>
+                <w:sz w:val="20"/>
+                <w:szCs w:val="20"/>
+              </w:rPr>
+              <w:t xml:space="preserve">,  </w:t>
+            </w:r>
+            <w:proofErr w:type="spellStart"/>
+            <w:r>
+              <w:rPr>
+                <w:rStyle w:val="Accentuationdiscrte"/>
+                <w:rFonts w:ascii="Courier New" w:hAnsi="Courier New" w:cs="Courier New"/>
+                <w:i w:val="0"/>
+                <w:color w:val="00B0F0"/>
+                <w:sz w:val="20"/>
+                <w:szCs w:val="20"/>
+              </w:rPr>
+              <w:t>nbrSerie</w:t>
+            </w:r>
+            <w:proofErr w:type="spellEnd"/>
+            <w:r>
+              <w:rPr>
+                <w:rStyle w:val="Accentuationdiscrte"/>
+                <w:rFonts w:ascii="Courier New" w:hAnsi="Courier New" w:cs="Courier New"/>
+                <w:i w:val="0"/>
+                <w:color w:val="00B0F0"/>
+                <w:sz w:val="20"/>
+                <w:szCs w:val="20"/>
+              </w:rPr>
+              <w:t xml:space="preserve">, </w:t>
+            </w:r>
+            <w:proofErr w:type="spellStart"/>
+            <w:r>
+              <w:rPr>
+                <w:rStyle w:val="Accentuationdiscrte"/>
+                <w:rFonts w:ascii="Courier New" w:hAnsi="Courier New" w:cs="Courier New"/>
+                <w:i w:val="0"/>
+                <w:color w:val="00B0F0"/>
+                <w:sz w:val="20"/>
+                <w:szCs w:val="20"/>
+              </w:rPr>
+              <w:t>delaiAcquisition</w:t>
+            </w:r>
+            <w:proofErr w:type="spellEnd"/>
+            <w:r>
+              <w:rPr>
+                <w:rStyle w:val="Accentuationdiscrte"/>
+                <w:rFonts w:ascii="Courier New" w:hAnsi="Courier New" w:cs="Courier New"/>
+                <w:i w:val="0"/>
+                <w:color w:val="00B0F0"/>
+                <w:sz w:val="20"/>
+                <w:szCs w:val="20"/>
+              </w:rPr>
+              <w:t xml:space="preserve">, </w:t>
+            </w:r>
+            <w:proofErr w:type="spellStart"/>
+            <w:r>
+              <w:rPr>
+                <w:rStyle w:val="Accentuationdiscrte"/>
+                <w:rFonts w:ascii="Courier New" w:hAnsi="Courier New" w:cs="Courier New"/>
+                <w:i w:val="0"/>
+                <w:color w:val="00B0F0"/>
+                <w:sz w:val="20"/>
+                <w:szCs w:val="20"/>
+              </w:rPr>
+              <w:t>ptr_mem_partagee, mem_ID_Proc_Acquisition</w:t>
+            </w:r>
+            <w:proofErr w:type="spellEnd"/>
+            <w:r>
+              <w:rPr>
+                <w:rStyle w:val="Accentuationdiscrte"/>
+                <w:rFonts w:ascii="Courier New" w:hAnsi="Courier New" w:cs="Courier New"/>
+                <w:i w:val="0"/>
+                <w:color w:val="00B0F0"/>
+                <w:sz w:val="20"/>
+                <w:szCs w:val="20"/>
+              </w:rPr>
+              <w:t xml:space="preserve">, </w:t>
+            </w:r>
+            <w:proofErr w:type="spellStart"/>
+            <w:r>
+              <w:rPr>
+                <w:rStyle w:val="Accentuationdiscrte"/>
+                <w:rFonts w:ascii="Courier New" w:hAnsi="Courier New" w:cs="Courier New"/>
+                <w:i w:val="0"/>
+                <w:color w:val="00B0F0"/>
+                <w:sz w:val="20"/>
+                <w:szCs w:val="20"/>
+              </w:rPr>
+              <w:t>MUTEX_acquisition_stockage</w:t>
+            </w:r>
+            <w:proofErr w:type="spellEnd"/>
+            <w:r>
+              <w:rPr>
+                <w:rStyle w:val="Accentuationdiscrte"/>
+                <w:rFonts w:ascii="Courier New" w:hAnsi="Courier New" w:cs="Courier New"/>
+                <w:i w:val="0"/>
+                <w:color w:val="00B0F0"/>
+                <w:sz w:val="20"/>
+                <w:szCs w:val="20"/>
+              </w:rPr>
+              <w:t xml:space="preserve">, </w:t>
+            </w:r>
+            <w:proofErr w:type="spellStart"/>
+            <w:r>
+              <w:rPr>
+                <w:rStyle w:val="Accentuationdiscrte"/>
+                <w:rFonts w:ascii="Courier New" w:hAnsi="Courier New" w:cs="Courier New"/>
+                <w:i w:val="0"/>
+                <w:color w:val="00B0F0"/>
+                <w:sz w:val="20"/>
+                <w:szCs w:val="20"/>
+              </w:rPr>
+              <w:t>semaphore_Proc_Acquisition_Stockage_Mem_plein</w:t>
+            </w:r>
+            <w:proofErr w:type="spellEnd"/>
+            <w:r>
+              <w:rPr>
+                <w:rStyle w:val="Accentuationdiscrte"/>
+                <w:rFonts w:ascii="Courier New" w:hAnsi="Courier New" w:cs="Courier New"/>
+                <w:i w:val="0"/>
+                <w:color w:val="00B0F0"/>
+                <w:sz w:val="20"/>
+                <w:szCs w:val="20"/>
+              </w:rPr>
+              <w:t xml:space="preserve">, </w:t>
+            </w:r>
+            <w:proofErr w:type="spellStart"/>
+            <w:r>
+              <w:rPr>
+                <w:rStyle w:val="Accentuationdiscrte"/>
+                <w:rFonts w:ascii="Courier New" w:hAnsi="Courier New" w:cs="Courier New"/>
+                <w:i w:val="0"/>
+                <w:color w:val="00B0F0"/>
+                <w:sz w:val="20"/>
+                <w:szCs w:val="20"/>
+              </w:rPr>
+              <w:t>semaphore_Proc_Acquisition_Stockage_Mem_vide</w:t>
+            </w:r>
+            <w:proofErr w:type="spellEnd"/>
             <w:r>
               <w:rPr>
                 <w:rStyle w:val="Accentuationdiscrte"/>
@@ -2509,6 +2850,7 @@
               </w:rPr>
               <w:t xml:space="preserve">     </w:t>
             </w:r>
+            <w:proofErr w:type="spellStart"/>
             <w:r>
               <w:rPr>
                 <w:rStyle w:val="Accentuationdiscrte"/>
@@ -2521,6 +2863,7 @@
               </w:rPr>
               <w:t>Tantque</w:t>
             </w:r>
+            <w:proofErr w:type="spellEnd"/>
             <w:r>
               <w:rPr>
                 <w:rStyle w:val="Accentuationdiscrte"/>
@@ -2532,6 +2875,7 @@
               </w:rPr>
               <w:t xml:space="preserve"> </w:t>
             </w:r>
+            <w:proofErr w:type="spellStart"/>
             <w:r>
               <w:rPr>
                 <w:rStyle w:val="Accentuationdiscrte"/>
@@ -2541,7 +2885,19 @@
                 <w:sz w:val="20"/>
                 <w:szCs w:val="20"/>
               </w:rPr>
-              <w:t xml:space="preserve">nbrSerie </w:t>
+              <w:t>nbrSerie</w:t>
+            </w:r>
+            <w:proofErr w:type="spellEnd"/>
+            <w:r>
+              <w:rPr>
+                <w:rStyle w:val="Accentuationdiscrte"/>
+                <w:rFonts w:ascii="Courier New" w:hAnsi="Courier New" w:cs="Courier New"/>
+                <w:i w:val="0"/>
+                <w:color w:val="00B0F0"/>
+                <w:sz w:val="20"/>
+                <w:szCs w:val="20"/>
+              </w:rPr>
+              <w:t xml:space="preserve"> </w:t>
             </w:r>
             <w:r>
               <w:rPr>
@@ -2552,7 +2908,31 @@
                 <w:sz w:val="20"/>
                 <w:szCs w:val="20"/>
               </w:rPr>
-              <w:t xml:space="preserve">&gt; nbrSerieEtablie </w:t>
+              <w:t xml:space="preserve">&gt; </w:t>
+            </w:r>
+            <w:proofErr w:type="spellStart"/>
+            <w:r>
+              <w:rPr>
+                <w:rStyle w:val="Accentuationdiscrte"/>
+                <w:rFonts w:ascii="Courier New" w:hAnsi="Courier New" w:cs="Courier New"/>
+                <w:i w:val="0"/>
+                <w:color w:val="auto"/>
+                <w:sz w:val="20"/>
+                <w:szCs w:val="20"/>
+              </w:rPr>
+              <w:t>nbrSerieEtablie</w:t>
+            </w:r>
+            <w:proofErr w:type="spellEnd"/>
+            <w:r>
+              <w:rPr>
+                <w:rStyle w:val="Accentuationdiscrte"/>
+                <w:rFonts w:ascii="Courier New" w:hAnsi="Courier New" w:cs="Courier New"/>
+                <w:i w:val="0"/>
+                <w:color w:val="auto"/>
+                <w:sz w:val="20"/>
+                <w:szCs w:val="20"/>
+              </w:rPr>
+              <w:t xml:space="preserve"> </w:t>
             </w:r>
             <w:r>
               <w:rPr>
@@ -2697,6 +3077,7 @@
               </w:rPr>
               <w:t xml:space="preserve">Prise </w:t>
             </w:r>
+            <w:proofErr w:type="spellStart"/>
             <w:r>
               <w:rPr>
                 <w:rStyle w:val="Accentuationdiscrte"/>
@@ -2708,6 +3089,7 @@
               </w:rPr>
               <w:t>semaphore_Proc_Acquisition_Stockage_Mem_vide</w:t>
             </w:r>
+            <w:proofErr w:type="spellEnd"/>
           </w:p>
           <w:p>
             <w:pPr>
@@ -2731,6 +3113,7 @@
               </w:rPr>
               <w:t xml:space="preserve">         Prise </w:t>
             </w:r>
+            <w:proofErr w:type="spellStart"/>
             <w:r>
               <w:rPr>
                 <w:rStyle w:val="Accentuationdiscrte"/>
@@ -2742,6 +3125,7 @@
               </w:rPr>
               <w:t>MUTEX_acquisition_stockage</w:t>
             </w:r>
+            <w:proofErr w:type="spellEnd"/>
           </w:p>
           <w:p>
             <w:pPr>
@@ -2923,6 +3307,7 @@
               </w:rPr>
               <w:t xml:space="preserve">Réservation </w:t>
             </w:r>
+            <w:proofErr w:type="spellStart"/>
             <w:r>
               <w:rPr>
                 <w:rStyle w:val="Accentuationdiscrte"/>
@@ -2934,6 +3319,7 @@
               </w:rPr>
               <w:t>ptr_mem_partagee</w:t>
             </w:r>
+            <w:proofErr w:type="spellEnd"/>
             <w:r>
               <w:rPr>
                 <w:rStyle w:val="Accentuationdiscrte"/>
@@ -2967,6 +3353,7 @@
               </w:rPr>
               <w:t xml:space="preserve"> </w:t>
             </w:r>
+            <w:proofErr w:type="spellStart"/>
             <w:r>
               <w:rPr>
                 <w:rStyle w:val="Accentuationdiscrte"/>
@@ -2978,6 +3365,7 @@
               </w:rPr>
               <w:t>mem_ID_Proc_Acquisition</w:t>
             </w:r>
+            <w:proofErr w:type="spellEnd"/>
           </w:p>
           <w:p>
             <w:pPr>
@@ -3012,6 +3400,7 @@
               </w:rPr>
               <w:t xml:space="preserve">            </w:t>
             </w:r>
+            <w:proofErr w:type="spellStart"/>
             <w:r>
               <w:rPr>
                 <w:rStyle w:val="Accentuationdiscrte"/>
@@ -3024,6 +3413,7 @@
               </w:rPr>
               <w:t>Tantque</w:t>
             </w:r>
+            <w:proofErr w:type="spellEnd"/>
             <w:r>
               <w:rPr>
                 <w:rStyle w:val="Accentuationdiscrte"/>
@@ -3035,6 +3425,7 @@
               </w:rPr>
               <w:t xml:space="preserve"> </w:t>
             </w:r>
+            <w:proofErr w:type="spellStart"/>
             <w:r>
               <w:rPr>
                 <w:rStyle w:val="Accentuationdiscrte"/>
@@ -3046,6 +3437,7 @@
               </w:rPr>
               <w:t>nbrAcquisition</w:t>
             </w:r>
+            <w:proofErr w:type="spellEnd"/>
             <w:r>
               <w:rPr>
                 <w:rStyle w:val="Accentuationdiscrte"/>
@@ -3055,7 +3447,31 @@
                 <w:sz w:val="20"/>
                 <w:szCs w:val="20"/>
               </w:rPr>
-              <w:t xml:space="preserve"> &gt; nbracquistionAcquis </w:t>
+              <w:t xml:space="preserve"> &gt; </w:t>
+            </w:r>
+            <w:proofErr w:type="spellStart"/>
+            <w:r>
+              <w:rPr>
+                <w:rStyle w:val="Accentuationdiscrte"/>
+                <w:rFonts w:ascii="Courier New" w:hAnsi="Courier New" w:cs="Courier New"/>
+                <w:i w:val="0"/>
+                <w:color w:val="000000" w:themeColor="text1"/>
+                <w:sz w:val="20"/>
+                <w:szCs w:val="20"/>
+              </w:rPr>
+              <w:t>nbracquistionAcquis</w:t>
+            </w:r>
+            <w:proofErr w:type="spellEnd"/>
+            <w:r>
+              <w:rPr>
+                <w:rStyle w:val="Accentuationdiscrte"/>
+                <w:rFonts w:ascii="Courier New" w:hAnsi="Courier New" w:cs="Courier New"/>
+                <w:i w:val="0"/>
+                <w:color w:val="000000" w:themeColor="text1"/>
+                <w:sz w:val="20"/>
+                <w:szCs w:val="20"/>
+              </w:rPr>
+              <w:t xml:space="preserve"> </w:t>
             </w:r>
             <w:r>
               <w:rPr>
@@ -3205,6 +3621,7 @@
               </w:rPr>
               <w:t xml:space="preserve">Ecriture des données dans </w:t>
             </w:r>
+            <w:proofErr w:type="spellStart"/>
             <w:r>
               <w:rPr>
                 <w:rStyle w:val="Accentuationdiscrte"/>
@@ -3216,6 +3633,7 @@
               </w:rPr>
               <w:t>ptr_mem_partagee</w:t>
             </w:r>
+            <w:proofErr w:type="spellEnd"/>
           </w:p>
           <w:p>
             <w:pPr>
@@ -3283,6 +3701,7 @@
               </w:rPr>
               <w:t xml:space="preserve"> </w:t>
             </w:r>
+            <w:proofErr w:type="spellStart"/>
             <w:r>
               <w:rPr>
                 <w:rStyle w:val="Accentuationdiscrte"/>
@@ -3294,6 +3713,7 @@
               </w:rPr>
               <w:t>delaiAcquisition</w:t>
             </w:r>
+            <w:proofErr w:type="spellEnd"/>
           </w:p>
           <w:p>
             <w:pPr>
@@ -3308,6 +3728,7 @@
                 <w:u w:val="single"/>
               </w:rPr>
             </w:pPr>
+            <w:proofErr w:type="spellStart"/>
             <w:r>
               <w:rPr>
                 <w:rStyle w:val="Accentuationdiscrte"/>
@@ -3320,6 +3741,7 @@
               </w:rPr>
               <w:t>FinTantque</w:t>
             </w:r>
+            <w:proofErr w:type="spellEnd"/>
           </w:p>
           <w:p>
             <w:pPr>
@@ -3365,6 +3787,7 @@
               </w:rPr>
               <w:t xml:space="preserve">Libération </w:t>
             </w:r>
+            <w:proofErr w:type="spellStart"/>
             <w:r>
               <w:rPr>
                 <w:rStyle w:val="Accentuationdiscrte"/>
@@ -3376,6 +3799,7 @@
               </w:rPr>
               <w:t>ptr_mem_partagee</w:t>
             </w:r>
+            <w:proofErr w:type="spellEnd"/>
             <w:r>
               <w:rPr>
                 <w:rStyle w:val="Accentuationdiscrte"/>
@@ -3409,6 +3833,7 @@
               </w:rPr>
               <w:t xml:space="preserve"> </w:t>
             </w:r>
+            <w:proofErr w:type="spellStart"/>
             <w:r>
               <w:rPr>
                 <w:rStyle w:val="Accentuationdiscrte"/>
@@ -3420,6 +3845,7 @@
               </w:rPr>
               <w:t>mem_ID_Proc_Acquisition</w:t>
             </w:r>
+            <w:proofErr w:type="spellEnd"/>
           </w:p>
           <w:p>
             <w:pPr>
@@ -3532,6 +3958,7 @@
               </w:rPr>
               <w:t xml:space="preserve">Libération </w:t>
             </w:r>
+            <w:proofErr w:type="spellStart"/>
             <w:r>
               <w:rPr>
                 <w:rStyle w:val="Accentuationdiscrte"/>
@@ -3543,6 +3970,7 @@
               </w:rPr>
               <w:t>MUTEX_acquisition_stockage</w:t>
             </w:r>
+            <w:proofErr w:type="spellEnd"/>
           </w:p>
           <w:p>
             <w:pPr>
@@ -3599,6 +4027,7 @@
               </w:rPr>
               <w:t xml:space="preserve">Libération </w:t>
             </w:r>
+            <w:proofErr w:type="spellStart"/>
             <w:r>
               <w:rPr>
                 <w:rStyle w:val="Accentuationdiscrte"/>
@@ -3610,6 +4039,7 @@
               </w:rPr>
               <w:t>semaphore_Proc_Acquisition_Stockage_Mem_plein</w:t>
             </w:r>
+            <w:proofErr w:type="spellEnd"/>
           </w:p>
           <w:p>
             <w:pPr>
@@ -3655,6 +4085,7 @@
               </w:rPr>
               <w:t xml:space="preserve">Attendre </w:t>
             </w:r>
+            <w:proofErr w:type="spellStart"/>
             <w:r>
               <w:rPr>
                 <w:rStyle w:val="Accentuationdiscrte"/>
@@ -3666,6 +4097,7 @@
               </w:rPr>
               <w:t>delaiEntreSerie</w:t>
             </w:r>
+            <w:proofErr w:type="spellEnd"/>
           </w:p>
           <w:p>
             <w:pPr>
@@ -3690,6 +4122,7 @@
               </w:rPr>
               <w:tab/>
             </w:r>
+            <w:proofErr w:type="spellStart"/>
             <w:r>
               <w:rPr>
                 <w:rStyle w:val="Accentuationdiscrte"/>
@@ -3702,6 +4135,7 @@
               </w:rPr>
               <w:t>FinTantque</w:t>
             </w:r>
+            <w:proofErr w:type="spellEnd"/>
           </w:p>
           <w:p>
             <w:pPr>
@@ -5318,7 +5752,51 @@
                 <w:color w:val="auto"/>
                 <w:lang w:val="en-US"/>
               </w:rPr>
-              <w:t>#include&lt;sys/types.h&gt;</w:t>
+              <w:t>#</w:t>
+            </w:r>
+            <w:proofErr w:type="gramStart"/>
+            <w:r>
+              <w:rPr>
+                <w:rStyle w:val="Accentuationdiscrte"/>
+                <w:rFonts w:ascii="Courier New" w:hAnsi="Courier New" w:cs="Courier New"/>
+                <w:i w:val="0"/>
+                <w:color w:val="auto"/>
+                <w:lang w:val="en-US"/>
+              </w:rPr>
+              <w:t>include</w:t>
+            </w:r>
+            <w:proofErr w:type="gramEnd"/>
+            <w:r>
+              <w:rPr>
+                <w:rStyle w:val="Accentuationdiscrte"/>
+                <w:rFonts w:ascii="Courier New" w:hAnsi="Courier New" w:cs="Courier New"/>
+                <w:i w:val="0"/>
+                <w:color w:val="auto"/>
+                <w:lang w:val="en-US"/>
+              </w:rPr>
+              <w:t>&lt;sys/</w:t>
+            </w:r>
+            <w:proofErr w:type="spellStart"/>
+            <w:r>
+              <w:rPr>
+                <w:rStyle w:val="Accentuationdiscrte"/>
+                <w:rFonts w:ascii="Courier New" w:hAnsi="Courier New" w:cs="Courier New"/>
+                <w:i w:val="0"/>
+                <w:color w:val="auto"/>
+                <w:lang w:val="en-US"/>
+              </w:rPr>
+              <w:t>types.h</w:t>
+            </w:r>
+            <w:proofErr w:type="spellEnd"/>
+            <w:r>
+              <w:rPr>
+                <w:rStyle w:val="Accentuationdiscrte"/>
+                <w:rFonts w:ascii="Courier New" w:hAnsi="Courier New" w:cs="Courier New"/>
+                <w:i w:val="0"/>
+                <w:color w:val="auto"/>
+                <w:lang w:val="en-US"/>
+              </w:rPr>
+              <w:t>&gt;</w:t>
             </w:r>
           </w:p>
           <w:p>
@@ -5339,7 +5817,51 @@
                 <w:color w:val="auto"/>
                 <w:lang w:val="en-US"/>
               </w:rPr>
-              <w:t>#include&lt;unistd.h&gt;</w:t>
+              <w:t>#</w:t>
+            </w:r>
+            <w:proofErr w:type="gramStart"/>
+            <w:r>
+              <w:rPr>
+                <w:rStyle w:val="Accentuationdiscrte"/>
+                <w:rFonts w:ascii="Courier New" w:hAnsi="Courier New" w:cs="Courier New"/>
+                <w:i w:val="0"/>
+                <w:color w:val="auto"/>
+                <w:lang w:val="en-US"/>
+              </w:rPr>
+              <w:t>include</w:t>
+            </w:r>
+            <w:proofErr w:type="gramEnd"/>
+            <w:r>
+              <w:rPr>
+                <w:rStyle w:val="Accentuationdiscrte"/>
+                <w:rFonts w:ascii="Courier New" w:hAnsi="Courier New" w:cs="Courier New"/>
+                <w:i w:val="0"/>
+                <w:color w:val="auto"/>
+                <w:lang w:val="en-US"/>
+              </w:rPr>
+              <w:t>&lt;</w:t>
+            </w:r>
+            <w:proofErr w:type="spellStart"/>
+            <w:r>
+              <w:rPr>
+                <w:rStyle w:val="Accentuationdiscrte"/>
+                <w:rFonts w:ascii="Courier New" w:hAnsi="Courier New" w:cs="Courier New"/>
+                <w:i w:val="0"/>
+                <w:color w:val="auto"/>
+                <w:lang w:val="en-US"/>
+              </w:rPr>
+              <w:t>unistd.h</w:t>
+            </w:r>
+            <w:proofErr w:type="spellEnd"/>
+            <w:r>
+              <w:rPr>
+                <w:rStyle w:val="Accentuationdiscrte"/>
+                <w:rFonts w:ascii="Courier New" w:hAnsi="Courier New" w:cs="Courier New"/>
+                <w:i w:val="0"/>
+                <w:color w:val="auto"/>
+                <w:lang w:val="en-US"/>
+              </w:rPr>
+              <w:t>&gt;</w:t>
             </w:r>
           </w:p>
           <w:p>
@@ -5362,6 +5884,7 @@
                 <w:color w:val="auto"/>
               </w:rPr>
             </w:pPr>
+            <w:proofErr w:type="spellStart"/>
             <w:r>
               <w:rPr>
                 <w:rStyle w:val="Accentuationdiscrte"/>
@@ -5380,6 +5903,7 @@
               </w:rPr>
               <w:t>truct</w:t>
             </w:r>
+            <w:proofErr w:type="spellEnd"/>
             <w:r>
               <w:rPr>
                 <w:rStyle w:val="Accentuationdiscrte"/>
@@ -5389,6 +5913,7 @@
               </w:rPr>
               <w:t xml:space="preserve"> </w:t>
             </w:r>
+            <w:proofErr w:type="spellStart"/>
             <w:r>
               <w:rPr>
                 <w:rStyle w:val="Accentuationdiscrte"/>
@@ -5396,7 +5921,17 @@
                 <w:i w:val="0"/>
                 <w:color w:val="auto"/>
               </w:rPr>
-              <w:t>timeval {</w:t>
+              <w:t>timeval</w:t>
+            </w:r>
+            <w:proofErr w:type="spellEnd"/>
+            <w:r>
+              <w:rPr>
+                <w:rStyle w:val="Accentuationdiscrte"/>
+                <w:rFonts w:ascii="Courier New" w:hAnsi="Courier New" w:cs="Courier New"/>
+                <w:i w:val="0"/>
+                <w:color w:val="auto"/>
+              </w:rPr>
+              <w:t xml:space="preserve"> {</w:t>
             </w:r>
           </w:p>
           <w:p>
@@ -5408,6 +5943,7 @@
                 <w:color w:val="auto"/>
               </w:rPr>
             </w:pPr>
+            <w:proofErr w:type="spellStart"/>
             <w:r>
               <w:rPr>
                 <w:rStyle w:val="Accentuationdiscrte"/>
@@ -5415,7 +5951,17 @@
                 <w:i w:val="0"/>
                 <w:color w:val="auto"/>
               </w:rPr>
-              <w:t>inttv_sec; // seconde</w:t>
+              <w:t>inttv_sec</w:t>
+            </w:r>
+            <w:proofErr w:type="spellEnd"/>
+            <w:r>
+              <w:rPr>
+                <w:rStyle w:val="Accentuationdiscrte"/>
+                <w:rFonts w:ascii="Courier New" w:hAnsi="Courier New" w:cs="Courier New"/>
+                <w:i w:val="0"/>
+                <w:color w:val="auto"/>
+              </w:rPr>
+              <w:t>; // seconde</w:t>
             </w:r>
           </w:p>
           <w:p>
@@ -5427,6 +5973,7 @@
                 <w:color w:val="auto"/>
               </w:rPr>
             </w:pPr>
+            <w:proofErr w:type="spellStart"/>
             <w:r>
               <w:rPr>
                 <w:rStyle w:val="Accentuationdiscrte"/>
@@ -5434,7 +5981,17 @@
                 <w:i w:val="0"/>
                 <w:color w:val="auto"/>
               </w:rPr>
-              <w:t>inttv_usec; // Microsecondes</w:t>
+              <w:t>inttv_usec</w:t>
+            </w:r>
+            <w:proofErr w:type="spellEnd"/>
+            <w:r>
+              <w:rPr>
+                <w:rStyle w:val="Accentuationdiscrte"/>
+                <w:rFonts w:ascii="Courier New" w:hAnsi="Courier New" w:cs="Courier New"/>
+                <w:i w:val="0"/>
+                <w:color w:val="auto"/>
+              </w:rPr>
+              <w:t>; // Microsecondes</w:t>
             </w:r>
           </w:p>
           <w:p>
@@ -5556,6 +6113,7 @@
           <w:szCs w:val="24"/>
         </w:rPr>
       </w:pPr>
+      <w:proofErr w:type="gramStart"/>
       <w:r>
         <w:rPr>
           <w:rStyle w:val="CodeHTML"/>
@@ -5564,7 +6122,40 @@
           <w:sz w:val="24"/>
           <w:szCs w:val="24"/>
         </w:rPr>
-        <w:t>valeur = µsecode*10e6 + seconde</w:t>
+        <w:t>valeur</w:t>
+      </w:r>
+      <w:proofErr w:type="gramEnd"/>
+      <w:r>
+        <w:rPr>
+          <w:rStyle w:val="CodeHTML"/>
+          <w:rFonts w:ascii="Times New Roman" w:hAnsi="Times New Roman" w:cs="Times New Roman"/>
+          <w:b/>
+          <w:sz w:val="24"/>
+          <w:szCs w:val="24"/>
+        </w:rPr>
+        <w:t xml:space="preserve"> = µ</w:t>
+      </w:r>
+      <w:proofErr w:type="spellStart"/>
+      <w:r>
+        <w:rPr>
+          <w:rStyle w:val="CodeHTML"/>
+          <w:rFonts w:ascii="Times New Roman" w:hAnsi="Times New Roman" w:cs="Times New Roman"/>
+          <w:b/>
+          <w:sz w:val="24"/>
+          <w:szCs w:val="24"/>
+        </w:rPr>
+        <w:t>secode</w:t>
+      </w:r>
+      <w:proofErr w:type="spellEnd"/>
+      <w:r>
+        <w:rPr>
+          <w:rStyle w:val="CodeHTML"/>
+          <w:rFonts w:ascii="Times New Roman" w:hAnsi="Times New Roman" w:cs="Times New Roman"/>
+          <w:b/>
+          <w:sz w:val="24"/>
+          <w:szCs w:val="24"/>
+        </w:rPr>
+        <w:t>*10e6 + seconde</w:t>
       </w:r>
     </w:p>
     <w:p>
@@ -5686,7 +6277,21 @@
         <w:rPr>
           <w:color w:val="auto"/>
         </w:rPr>
-        <w:t>Un programme stockage.c/h</w:t>
+        <w:t xml:space="preserve">Un programme </w:t>
+      </w:r>
+      <w:proofErr w:type="spellStart"/>
+      <w:r>
+        <w:rPr>
+          <w:color w:val="auto"/>
+        </w:rPr>
+        <w:t>stockage.c</w:t>
+      </w:r>
+      <w:proofErr w:type="spellEnd"/>
+      <w:r>
+        <w:rPr>
+          <w:color w:val="auto"/>
+        </w:rPr>
+        <w:t>/h</w:t>
       </w:r>
       <w:r>
         <w:rPr>
@@ -5710,7 +6315,25 @@
           <w:rFonts w:ascii="Times New Roman" w:hAnsi="Times New Roman" w:cs="Times New Roman"/>
           <w:sz w:val="24"/>
         </w:rPr>
-        <w:t>Cette fonction prends les données passées en paramètre par la variable Mesure[ ] de type tableau. Elle copie ensuite les valeurs du tableau dans un fichier et supprime les valeurs du tableau copié dans le fichier.</w:t>
+        <w:t xml:space="preserve">Cette fonction prends les données passées en paramètre par la variable </w:t>
+      </w:r>
+      <w:proofErr w:type="gramStart"/>
+      <w:r>
+        <w:rPr>
+          <w:rStyle w:val="CodeHTML"/>
+          <w:rFonts w:ascii="Times New Roman" w:hAnsi="Times New Roman" w:cs="Times New Roman"/>
+          <w:sz w:val="24"/>
+        </w:rPr>
+        <w:t>Mesure[</w:t>
+      </w:r>
+      <w:proofErr w:type="gramEnd"/>
+      <w:r>
+        <w:rPr>
+          <w:rStyle w:val="CodeHTML"/>
+          <w:rFonts w:ascii="Times New Roman" w:hAnsi="Times New Roman" w:cs="Times New Roman"/>
+          <w:sz w:val="24"/>
+        </w:rPr>
+        <w:t xml:space="preserve"> ] de type tableau. Elle copie ensuite les valeurs du tableau dans un fichier et supprime les valeurs du tableau copié dans le fichier.</w:t>
       </w:r>
     </w:p>
     <w:p>
@@ -5800,7 +6423,21 @@
         <w:rPr>
           <w:color w:val="auto"/>
         </w:rPr>
-        <w:t>Un programme traitement.c/h</w:t>
+        <w:t xml:space="preserve">Un programme </w:t>
+      </w:r>
+      <w:proofErr w:type="spellStart"/>
+      <w:r>
+        <w:rPr>
+          <w:color w:val="auto"/>
+        </w:rPr>
+        <w:t>traitement.c</w:t>
+      </w:r>
+      <w:proofErr w:type="spellEnd"/>
+      <w:r>
+        <w:rPr>
+          <w:color w:val="auto"/>
+        </w:rPr>
+        <w:t>/h</w:t>
       </w:r>
       <w:r>
         <w:rPr>
@@ -5931,7 +6568,21 @@
         <w:rPr>
           <w:color w:val="auto"/>
         </w:rPr>
-        <w:t>Programme courbe.c/h</w:t>
+        <w:t xml:space="preserve">Programme </w:t>
+      </w:r>
+      <w:proofErr w:type="spellStart"/>
+      <w:r>
+        <w:rPr>
+          <w:color w:val="auto"/>
+        </w:rPr>
+        <w:t>courbe.c</w:t>
+      </w:r>
+      <w:proofErr w:type="spellEnd"/>
+      <w:r>
+        <w:rPr>
+          <w:color w:val="auto"/>
+        </w:rPr>
+        <w:t>/h</w:t>
       </w:r>
     </w:p>
     <w:p/>
@@ -5950,7 +6601,25 @@
           <w:rFonts w:ascii="Times New Roman" w:hAnsi="Times New Roman" w:cs="Times New Roman"/>
           <w:sz w:val="24"/>
         </w:rPr>
-        <w:t>Fonction bonus. Cette fonction nécessite l'installation  du logiciel Gnuplot. Ce logiciel permet de tracer des courbes. Cette fonction s'intégrera dans la fonction traitement. Elle dessinera les courbes en fonction des valeurs de data_2_X.txt.</w:t>
+        <w:t xml:space="preserve">Fonction bonus. Cette fonction nécessite l'installation  du logiciel </w:t>
+      </w:r>
+      <w:proofErr w:type="spellStart"/>
+      <w:r>
+        <w:rPr>
+          <w:rStyle w:val="CodeHTML"/>
+          <w:rFonts w:ascii="Times New Roman" w:hAnsi="Times New Roman" w:cs="Times New Roman"/>
+          <w:sz w:val="24"/>
+        </w:rPr>
+        <w:t>Gnuplot</w:t>
+      </w:r>
+      <w:proofErr w:type="spellEnd"/>
+      <w:r>
+        <w:rPr>
+          <w:rStyle w:val="CodeHTML"/>
+          <w:rFonts w:ascii="Times New Roman" w:hAnsi="Times New Roman" w:cs="Times New Roman"/>
+          <w:sz w:val="24"/>
+        </w:rPr>
+        <w:t>. Ce logiciel permet de tracer des courbes. Cette fonction s'intégrera dans la fonction traitement. Elle dessinera les courbes en fonction des valeurs de data_2_X.txt.</w:t>
       </w:r>
     </w:p>
     <w:p>
@@ -6050,8 +6719,16 @@
         <w:rPr>
           <w:color w:val="auto"/>
         </w:rPr>
-        <w:t>Un Makefile</w:t>
-      </w:r>
+        <w:t xml:space="preserve">Un </w:t>
+      </w:r>
+      <w:proofErr w:type="spellStart"/>
+      <w:r>
+        <w:rPr>
+          <w:color w:val="auto"/>
+        </w:rPr>
+        <w:t>Makefile</w:t>
+      </w:r>
+      <w:proofErr w:type="spellEnd"/>
     </w:p>
     <w:p/>
     <w:p>
@@ -6203,7 +6880,27 @@
                 <w:i w:val="0"/>
                 <w:color w:val="auto"/>
               </w:rPr>
-              <w:t>Transition Acqusition/Stockage</w:t>
+              <w:t xml:space="preserve">Transition </w:t>
+            </w:r>
+            <w:proofErr w:type="spellStart"/>
+            <w:r>
+              <w:rPr>
+                <w:rStyle w:val="Accentuationdiscrte"/>
+                <w:rFonts w:ascii="Courier New" w:hAnsi="Courier New" w:cs="Courier New"/>
+                <w:i w:val="0"/>
+                <w:color w:val="auto"/>
+              </w:rPr>
+              <w:t>Acqusition</w:t>
+            </w:r>
+            <w:proofErr w:type="spellEnd"/>
+            <w:r>
+              <w:rPr>
+                <w:rStyle w:val="Accentuationdiscrte"/>
+                <w:rFonts w:ascii="Courier New" w:hAnsi="Courier New" w:cs="Courier New"/>
+                <w:i w:val="0"/>
+                <w:color w:val="auto"/>
+              </w:rPr>
+              <w:t>/Stockage</w:t>
             </w:r>
           </w:p>
           <w:p>
@@ -6290,10 +6987,29 @@
       </w:pPr>
       <w:r>
         <w:lastRenderedPageBreak/>
-        <w:t xml:space="preserve">Communication avec les IPCs Système V </w:t>
-      </w:r>
-    </w:p>
-    <w:p/>
+        <w:t xml:space="preserve">Communication avec les </w:t>
+      </w:r>
+      <w:proofErr w:type="spellStart"/>
+      <w:r>
+        <w:t>IPCs</w:t>
+      </w:r>
+      <w:proofErr w:type="spellEnd"/>
+      <w:r>
+        <w:t xml:space="preserve"> Système V </w:t>
+      </w:r>
+    </w:p>
+    <w:p>
+      <w:pPr>
+        <w:tabs>
+          <w:tab w:val="left" w:pos="3705"/>
+        </w:tabs>
+      </w:pPr>
+      <w:r>
+        <w:tab/>
+      </w:r>
+      <w:bookmarkStart w:id="4" w:name="_GoBack"/>
+      <w:bookmarkEnd w:id="4"/>
+    </w:p>
     <w:p>
       <w:pPr>
         <w:pStyle w:val="Titre2"/>
@@ -6318,7 +7034,15 @@
         <w:jc w:val="both"/>
       </w:pPr>
       <w:r>
-        <w:t xml:space="preserve">Les segments de mémoire partagée, qui sont accessibles simultanément par deuxprocessus ou plus, avec éventuellement des restrictions telles que la lecture seule. </w:t>
+        <w:t xml:space="preserve">Les segments de mémoire partagée, qui sont accessibles simultanément par </w:t>
+      </w:r>
+      <w:proofErr w:type="spellStart"/>
+      <w:r>
+        <w:t>deuxprocessus</w:t>
+      </w:r>
+      <w:proofErr w:type="spellEnd"/>
+      <w:r>
+        <w:t xml:space="preserve"> ou plus, avec éventuellement des restrictions telles que la lecture seule. </w:t>
       </w:r>
     </w:p>
     <w:p>
@@ -6434,7 +7158,31 @@
         <w:jc w:val="both"/>
       </w:pPr>
       <w:r>
-        <w:t>Une clé est fournie par le système sous forme d'un objet de type key_t, défini dans&lt;sys/type.h&gt;</w:t>
+        <w:t xml:space="preserve">Une clé est fournie par le système sous forme d'un objet de type </w:t>
+      </w:r>
+      <w:proofErr w:type="spellStart"/>
+      <w:r>
+        <w:t>key_t</w:t>
+      </w:r>
+      <w:proofErr w:type="spellEnd"/>
+      <w:r>
+        <w:t>, défini dans&lt;</w:t>
+      </w:r>
+      <w:proofErr w:type="spellStart"/>
+      <w:r>
+        <w:t>sys</w:t>
+      </w:r>
+      <w:proofErr w:type="spellEnd"/>
+      <w:r>
+        <w:t>/</w:t>
+      </w:r>
+      <w:proofErr w:type="spellStart"/>
+      <w:r>
+        <w:t>type.h</w:t>
+      </w:r>
+      <w:proofErr w:type="spellEnd"/>
+      <w:r>
+        <w:t>&gt;</w:t>
       </w:r>
       <w:r>
         <w:t>.</w:t>
@@ -6451,7 +7199,36 @@
         <w:jc w:val="both"/>
       </w:pPr>
       <w:r>
-        <w:t>Pour créer une nouvelle clé à partir d'un nom de fichier et d'un identificateur de projet, on emploie la fonction ftok( ). Déclarée ainsi dans &lt;sys/ipc.h&gt; :</w:t>
+        <w:t xml:space="preserve">Pour créer une nouvelle clé à partir d'un nom de fichier et d'un identificateur de projet, on emploie la fonction </w:t>
+      </w:r>
+      <w:proofErr w:type="spellStart"/>
+      <w:proofErr w:type="gramStart"/>
+      <w:r>
+        <w:t>ftok</w:t>
+      </w:r>
+      <w:proofErr w:type="spellEnd"/>
+      <w:r>
+        <w:t>(</w:t>
+      </w:r>
+      <w:proofErr w:type="gramEnd"/>
+      <w:r>
+        <w:t xml:space="preserve"> ). Déclarée ainsi dans &lt;</w:t>
+      </w:r>
+      <w:proofErr w:type="spellStart"/>
+      <w:r>
+        <w:t>sys</w:t>
+      </w:r>
+      <w:proofErr w:type="spellEnd"/>
+      <w:r>
+        <w:t>/</w:t>
+      </w:r>
+      <w:proofErr w:type="spellStart"/>
+      <w:r>
+        <w:t>ipc.h</w:t>
+      </w:r>
+      <w:proofErr w:type="spellEnd"/>
+      <w:r>
+        <w:t>&gt; :</w:t>
       </w:r>
     </w:p>
     <w:p>
@@ -6463,13 +7240,41 @@
           <w:sz w:val="22"/>
         </w:rPr>
       </w:pPr>
+      <w:proofErr w:type="spellStart"/>
       <w:r>
         <w:rPr>
           <w:rFonts w:ascii="Courier" w:hAnsi="Courier"/>
           <w:i/>
           <w:sz w:val="22"/>
         </w:rPr>
-        <w:t>key_tftok (char * nom_fichier, char projet);</w:t>
+        <w:t>key_tftok</w:t>
+      </w:r>
+      <w:proofErr w:type="spellEnd"/>
+      <w:r>
+        <w:rPr>
+          <w:rFonts w:ascii="Courier" w:hAnsi="Courier"/>
+          <w:i/>
+          <w:sz w:val="22"/>
+        </w:rPr>
+        <w:t xml:space="preserve"> (char * </w:t>
+      </w:r>
+      <w:proofErr w:type="spellStart"/>
+      <w:r>
+        <w:rPr>
+          <w:rFonts w:ascii="Courier" w:hAnsi="Courier"/>
+          <w:i/>
+          <w:sz w:val="22"/>
+        </w:rPr>
+        <w:t>nom_fichier</w:t>
+      </w:r>
+      <w:proofErr w:type="spellEnd"/>
+      <w:r>
+        <w:rPr>
+          <w:rFonts w:ascii="Courier" w:hAnsi="Courier"/>
+          <w:i/>
+          <w:sz w:val="22"/>
+        </w:rPr>
+        <w:t>, char projet);</w:t>
       </w:r>
     </w:p>
     <w:p>
@@ -6483,7 +7288,31 @@
         <w:jc w:val="both"/>
       </w:pPr>
       <w:r>
-        <w:t>La clé créée emploie une partie du numéro d'i-noeud du fichier indiqué, le numéro mineurdu périphérique sur lequel il se trouve et la valeur transmise en second argument pourfaire une clé sur 32 bits :</w:t>
+        <w:t>La clé créée emploie une partie du numéro d'i-</w:t>
+      </w:r>
+      <w:proofErr w:type="spellStart"/>
+      <w:r>
+        <w:t>noeud</w:t>
+      </w:r>
+      <w:proofErr w:type="spellEnd"/>
+      <w:r>
+        <w:t xml:space="preserve"> du fichier indiqué, le numéro </w:t>
+      </w:r>
+      <w:proofErr w:type="spellStart"/>
+      <w:r>
+        <w:t>mineurdu</w:t>
+      </w:r>
+      <w:proofErr w:type="spellEnd"/>
+      <w:r>
+        <w:t xml:space="preserve"> périphérique sur lequel il se trouve et la valeur transmise en second argument </w:t>
+      </w:r>
+      <w:proofErr w:type="spellStart"/>
+      <w:r>
+        <w:t>pourfaire</w:t>
+      </w:r>
+      <w:proofErr w:type="spellEnd"/>
+      <w:r>
+        <w:t xml:space="preserve"> une clé sur 32 bits :</w:t>
       </w:r>
     </w:p>
     <w:p>
@@ -6568,8 +7397,13 @@
               <w:jc w:val="center"/>
             </w:pPr>
             <w:r>
-              <w:t>Numéro projet &amp;OxFF</w:t>
-            </w:r>
+              <w:t>Numéro projet &amp;</w:t>
+            </w:r>
+            <w:proofErr w:type="spellStart"/>
+            <w:r>
+              <w:t>OxFF</w:t>
+            </w:r>
+            <w:proofErr w:type="spellEnd"/>
           </w:p>
         </w:tc>
         <w:tc>
@@ -6587,8 +7421,13 @@
               <w:cnfStyle w:val="000000000000" w:firstRow="0" w:lastRow="0" w:firstColumn="0" w:lastColumn="0" w:oddVBand="0" w:evenVBand="0" w:oddHBand="0" w:evenHBand="0" w:firstRowFirstColumn="0" w:firstRowLastColumn="0" w:lastRowFirstColumn="0" w:lastRowLastColumn="0"/>
             </w:pPr>
             <w:r>
-              <w:t>Mineur périphérique &amp;OxFF</w:t>
-            </w:r>
+              <w:t>Mineur périphérique &amp;</w:t>
+            </w:r>
+            <w:proofErr w:type="spellStart"/>
+            <w:r>
+              <w:t>OxFF</w:t>
+            </w:r>
+            <w:proofErr w:type="spellEnd"/>
           </w:p>
         </w:tc>
         <w:tc>
@@ -6606,8 +7445,13 @@
               <w:cnfStyle w:val="000000000000" w:firstRow="0" w:lastRow="0" w:firstColumn="0" w:lastColumn="0" w:oddVBand="0" w:evenVBand="0" w:oddHBand="0" w:evenHBand="0" w:firstRowFirstColumn="0" w:firstRowLastColumn="0" w:lastRowFirstColumn="0" w:lastRowLastColumn="0"/>
             </w:pPr>
             <w:r>
-              <w:t>Numéro i-noeud&amp;OxFFFF</w:t>
-            </w:r>
+              <w:t xml:space="preserve">Numéro </w:t>
+            </w:r>
+            <w:proofErr w:type="spellStart"/>
+            <w:r>
+              <w:t>i-noeud&amp;OxFFFF</w:t>
+            </w:r>
+            <w:proofErr w:type="spellEnd"/>
           </w:p>
         </w:tc>
       </w:tr>
@@ -6619,13 +7463,34 @@
         <w:jc w:val="both"/>
       </w:pPr>
       <w:r>
-        <w:t>La fonction ftok() ne garantit pas réellement l'unicité de la clé, car plusieurs liens</w:t>
+        <w:t xml:space="preserve">La fonction </w:t>
+      </w:r>
+      <w:proofErr w:type="spellStart"/>
+      <w:proofErr w:type="gramStart"/>
+      <w:r>
+        <w:t>ftok</w:t>
+      </w:r>
+      <w:proofErr w:type="spellEnd"/>
+      <w:r>
+        <w:t>(</w:t>
+      </w:r>
+      <w:proofErr w:type="gramEnd"/>
+      <w:r>
+        <w:t>) ne garantit pas réellement l'unicité de la clé, car plusieurs liens</w:t>
       </w:r>
       <w:r>
         <w:t xml:space="preserve"> </w:t>
       </w:r>
       <w:r>
-        <w:t>matériels sur le même fichier renvoient le même numéro d'i-noeud. De plus, la restriction</w:t>
+        <w:t>matériels sur le même fichier renvoient le même numéro d'i-</w:t>
+      </w:r>
+      <w:proofErr w:type="spellStart"/>
+      <w:r>
+        <w:t>noeud</w:t>
+      </w:r>
+      <w:proofErr w:type="spellEnd"/>
+      <w:r>
+        <w:t>. De plus, la restriction</w:t>
       </w:r>
       <w:r>
         <w:t xml:space="preserve"> </w:t>
@@ -6668,7 +7533,28 @@
         <w:jc w:val="both"/>
       </w:pPr>
       <w:r>
-        <w:t>L'obtention de la ressource IPC se fait à l'aide de l'une des deux commandes shmget( ) et semget( ). Les détails d'appel seront précisés plus bas, mais ces fonctions demandent au système de créer éventuellement la ressource si elle n'existe pas, puis de renvoyer un numéro d'identification. Si la ressource existe déjà et si le processus appelant n'a pas les autorisations nécessaires pour y accéder, les routines échouent en renvoyant -1.</w:t>
+        <w:t xml:space="preserve">L'obtention de la ressource IPC se fait à l'aide de l'une des deux commandes </w:t>
+      </w:r>
+      <w:proofErr w:type="spellStart"/>
+      <w:proofErr w:type="gramStart"/>
+      <w:r>
+        <w:t>shmget</w:t>
+      </w:r>
+      <w:proofErr w:type="spellEnd"/>
+      <w:r>
+        <w:t>(</w:t>
+      </w:r>
+      <w:proofErr w:type="gramEnd"/>
+      <w:r>
+        <w:t xml:space="preserve"> ) et </w:t>
+      </w:r>
+      <w:proofErr w:type="spellStart"/>
+      <w:r>
+        <w:t>semget</w:t>
+      </w:r>
+      <w:proofErr w:type="spellEnd"/>
+      <w:r>
+        <w:t>( ). Les détails d'appel seront précisés plus bas, mais ces fonctions demandent au système de créer éventuellement la ressource si elle n'existe pas, puis de renvoyer un numéro d'identification. Si la ressource existe déjà et si le processus appelant n'a pas les autorisations nécessaires pour y accéder, les routines échouent en renvoyant -1.</w:t>
       </w:r>
     </w:p>
     <w:p>
@@ -6693,7 +7579,28 @@
         <w:jc w:val="both"/>
       </w:pPr>
       <w:r>
-        <w:t>D'attacher puis de détacher un segment de mémoire partagée dans l'espace d'adressage du processus avec shmat( ) ou shmdt( ) ;</w:t>
+        <w:t xml:space="preserve">D'attacher puis de détacher un segment de mémoire partagée dans l'espace d'adressage du processus avec </w:t>
+      </w:r>
+      <w:proofErr w:type="spellStart"/>
+      <w:proofErr w:type="gramStart"/>
+      <w:r>
+        <w:t>shmat</w:t>
+      </w:r>
+      <w:proofErr w:type="spellEnd"/>
+      <w:r>
+        <w:t>(</w:t>
+      </w:r>
+      <w:proofErr w:type="gramEnd"/>
+      <w:r>
+        <w:t xml:space="preserve"> ) ou </w:t>
+      </w:r>
+      <w:proofErr w:type="spellStart"/>
+      <w:r>
+        <w:t>shmdt</w:t>
+      </w:r>
+      <w:proofErr w:type="spellEnd"/>
+      <w:r>
+        <w:t>( ) ;</w:t>
       </w:r>
     </w:p>
     <w:p>
@@ -6705,7 +7612,20 @@
         <w:jc w:val="both"/>
       </w:pPr>
       <w:r>
-        <w:t>De lever de manière bloquante ou non un sémaphore, puis de le relâcher avec la fonction commune semop( ).</w:t>
+        <w:t xml:space="preserve">De lever de manière bloquante ou non un sémaphore, puis de le relâcher avec la fonction commune </w:t>
+      </w:r>
+      <w:proofErr w:type="spellStart"/>
+      <w:proofErr w:type="gramStart"/>
+      <w:r>
+        <w:t>semop</w:t>
+      </w:r>
+      <w:proofErr w:type="spellEnd"/>
+      <w:r>
+        <w:t>(</w:t>
+      </w:r>
+      <w:proofErr w:type="gramEnd"/>
+      <w:r>
+        <w:t xml:space="preserve"> ).</w:t>
       </w:r>
     </w:p>
     <w:p>
@@ -6739,7 +7659,68 @@
         <w:t>deux</w:t>
       </w:r>
       <w:r>
-        <w:t xml:space="preserve"> fonctions, shmctl( ) et semctl( ), qui permettent de consulter des attributs regroupés dans des structures shmid_ds et semid_ds. Dans tous les cas, ces structures permettent l'accès à un objet de type structipcperm, défini ainsi dans &lt;sys/ipc.h&gt; :</w:t>
+        <w:t xml:space="preserve"> fonctions, </w:t>
+      </w:r>
+      <w:proofErr w:type="spellStart"/>
+      <w:proofErr w:type="gramStart"/>
+      <w:r>
+        <w:t>shmctl</w:t>
+      </w:r>
+      <w:proofErr w:type="spellEnd"/>
+      <w:r>
+        <w:t>(</w:t>
+      </w:r>
+      <w:proofErr w:type="gramEnd"/>
+      <w:r>
+        <w:t xml:space="preserve"> ) et </w:t>
+      </w:r>
+      <w:proofErr w:type="spellStart"/>
+      <w:r>
+        <w:t>semctl</w:t>
+      </w:r>
+      <w:proofErr w:type="spellEnd"/>
+      <w:r>
+        <w:t xml:space="preserve">( ), qui permettent de consulter des attributs regroupés dans des structures </w:t>
+      </w:r>
+      <w:proofErr w:type="spellStart"/>
+      <w:r>
+        <w:t>shmid_ds</w:t>
+      </w:r>
+      <w:proofErr w:type="spellEnd"/>
+      <w:r>
+        <w:t xml:space="preserve"> et </w:t>
+      </w:r>
+      <w:proofErr w:type="spellStart"/>
+      <w:r>
+        <w:t>semid_ds</w:t>
+      </w:r>
+      <w:proofErr w:type="spellEnd"/>
+      <w:r>
+        <w:t xml:space="preserve">. Dans tous les cas, ces structures permettent l'accès à un objet de type </w:t>
+      </w:r>
+      <w:proofErr w:type="spellStart"/>
+      <w:r>
+        <w:t>structipcperm</w:t>
+      </w:r>
+      <w:proofErr w:type="spellEnd"/>
+      <w:r>
+        <w:t>, défini ainsi dans &lt;</w:t>
+      </w:r>
+      <w:proofErr w:type="spellStart"/>
+      <w:r>
+        <w:t>sys</w:t>
+      </w:r>
+      <w:proofErr w:type="spellEnd"/>
+      <w:r>
+        <w:t>/</w:t>
+      </w:r>
+      <w:proofErr w:type="spellStart"/>
+      <w:r>
+        <w:t>ipc.h</w:t>
+      </w:r>
+      <w:proofErr w:type="spellEnd"/>
+      <w:r>
+        <w:t>&gt; :</w:t>
       </w:r>
     </w:p>
     <w:p>
@@ -6843,8 +7824,13 @@
               <w:jc w:val="both"/>
             </w:pPr>
             <w:r>
-              <w:t>__key</w:t>
-            </w:r>
+              <w:t>__</w:t>
+            </w:r>
+            <w:proofErr w:type="spellStart"/>
+            <w:r>
+              <w:t>key</w:t>
+            </w:r>
+            <w:proofErr w:type="spellEnd"/>
           </w:p>
         </w:tc>
         <w:tc>
@@ -6855,9 +7841,11 @@
             <w:pPr>
               <w:jc w:val="both"/>
             </w:pPr>
+            <w:proofErr w:type="spellStart"/>
             <w:r>
               <w:t>key_t</w:t>
             </w:r>
+            <w:proofErr w:type="spellEnd"/>
           </w:p>
         </w:tc>
         <w:tc>
@@ -6884,8 +7872,13 @@
               <w:jc w:val="both"/>
             </w:pPr>
             <w:r>
-              <w:t>__seq</w:t>
-            </w:r>
+              <w:t>__</w:t>
+            </w:r>
+            <w:proofErr w:type="spellStart"/>
+            <w:r>
+              <w:t>seq</w:t>
+            </w:r>
+            <w:proofErr w:type="spellEnd"/>
           </w:p>
         </w:tc>
         <w:tc>
@@ -6896,8 +7889,13 @@
             <w:pPr>
               <w:jc w:val="both"/>
             </w:pPr>
-            <w:r>
-              <w:t>unsigned short</w:t>
+            <w:proofErr w:type="spellStart"/>
+            <w:r>
+              <w:t>unsigned</w:t>
+            </w:r>
+            <w:proofErr w:type="spellEnd"/>
+            <w:r>
+              <w:t xml:space="preserve"> short</w:t>
             </w:r>
           </w:p>
         </w:tc>
@@ -6910,7 +7908,15 @@
               <w:jc w:val="both"/>
             </w:pPr>
             <w:r>
-              <w:t>Numéro de séquence, utilisé de manière interne par lesystème, à ne pas toucher</w:t>
+              <w:t xml:space="preserve">Numéro de séquence, utilisé de manière interne par </w:t>
+            </w:r>
+            <w:proofErr w:type="spellStart"/>
+            <w:r>
+              <w:t>lesystème</w:t>
+            </w:r>
+            <w:proofErr w:type="spellEnd"/>
+            <w:r>
+              <w:t>, à ne pas toucher</w:t>
             </w:r>
           </w:p>
         </w:tc>
@@ -6937,8 +7943,13 @@
             <w:pPr>
               <w:jc w:val="both"/>
             </w:pPr>
-            <w:r>
-              <w:t>unsigned short</w:t>
+            <w:proofErr w:type="spellStart"/>
+            <w:r>
+              <w:t>unsigned</w:t>
+            </w:r>
+            <w:proofErr w:type="spellEnd"/>
+            <w:r>
+              <w:t xml:space="preserve"> short</w:t>
             </w:r>
           </w:p>
         </w:tc>
@@ -6951,7 +7962,15 @@
               <w:jc w:val="both"/>
             </w:pPr>
             <w:r>
-              <w:t>Autorisations d'accès à la ressource, comme pour lespermissions des fichiers</w:t>
+              <w:t xml:space="preserve">Autorisations d'accès à la ressource, comme pour </w:t>
+            </w:r>
+            <w:proofErr w:type="spellStart"/>
+            <w:r>
+              <w:t>lespermissions</w:t>
+            </w:r>
+            <w:proofErr w:type="spellEnd"/>
+            <w:r>
+              <w:t xml:space="preserve"> des fichiers</w:t>
             </w:r>
           </w:p>
         </w:tc>
@@ -6965,9 +7984,11 @@
             <w:pPr>
               <w:jc w:val="both"/>
             </w:pPr>
+            <w:proofErr w:type="spellStart"/>
             <w:r>
               <w:t>uid</w:t>
             </w:r>
+            <w:proofErr w:type="spellEnd"/>
           </w:p>
         </w:tc>
         <w:tc>
@@ -6978,9 +7999,11 @@
             <w:pPr>
               <w:jc w:val="both"/>
             </w:pPr>
+            <w:proofErr w:type="spellStart"/>
             <w:r>
               <w:t>uid_t</w:t>
             </w:r>
+            <w:proofErr w:type="spellEnd"/>
           </w:p>
         </w:tc>
         <w:tc>
@@ -7006,9 +8029,11 @@
             <w:pPr>
               <w:jc w:val="both"/>
             </w:pPr>
+            <w:proofErr w:type="spellStart"/>
             <w:r>
               <w:t>gid</w:t>
             </w:r>
+            <w:proofErr w:type="spellEnd"/>
           </w:p>
         </w:tc>
         <w:tc>
@@ -7019,9 +8044,11 @@
             <w:pPr>
               <w:jc w:val="both"/>
             </w:pPr>
+            <w:proofErr w:type="spellStart"/>
             <w:r>
               <w:t>gid_t</w:t>
             </w:r>
+            <w:proofErr w:type="spellEnd"/>
           </w:p>
         </w:tc>
         <w:tc>
@@ -7047,9 +8074,11 @@
             <w:pPr>
               <w:jc w:val="both"/>
             </w:pPr>
+            <w:proofErr w:type="spellStart"/>
             <w:r>
               <w:t>cuid</w:t>
             </w:r>
+            <w:proofErr w:type="spellEnd"/>
           </w:p>
         </w:tc>
         <w:tc>
@@ -7060,9 +8089,11 @@
             <w:pPr>
               <w:jc w:val="both"/>
             </w:pPr>
+            <w:proofErr w:type="spellStart"/>
             <w:r>
               <w:t>uid_t</w:t>
             </w:r>
+            <w:proofErr w:type="spellEnd"/>
           </w:p>
         </w:tc>
         <w:tc>
@@ -7088,9 +8119,11 @@
             <w:pPr>
               <w:jc w:val="both"/>
             </w:pPr>
+            <w:proofErr w:type="spellStart"/>
             <w:r>
               <w:t>cgid</w:t>
             </w:r>
+            <w:proofErr w:type="spellEnd"/>
           </w:p>
         </w:tc>
         <w:tc>
@@ -7101,9 +8134,11 @@
             <w:pPr>
               <w:jc w:val="both"/>
             </w:pPr>
+            <w:proofErr w:type="spellStart"/>
             <w:r>
               <w:t>gid_t</w:t>
             </w:r>
+            <w:proofErr w:type="spellEnd"/>
           </w:p>
         </w:tc>
         <w:tc>
@@ -7186,7 +8221,28 @@
         <w:jc w:val="both"/>
       </w:pPr>
       <w:r>
-        <w:t>Une fonction shmget( ) permet à partir d'une clé key_t d'obtenir l'identifiant d'un</w:t>
+        <w:t xml:space="preserve">Une fonction </w:t>
+      </w:r>
+      <w:proofErr w:type="spellStart"/>
+      <w:proofErr w:type="gramStart"/>
+      <w:r>
+        <w:t>shmget</w:t>
+      </w:r>
+      <w:proofErr w:type="spellEnd"/>
+      <w:r>
+        <w:t>(</w:t>
+      </w:r>
+      <w:proofErr w:type="gramEnd"/>
+      <w:r>
+        <w:t xml:space="preserve"> ) permet à partir d'une clé </w:t>
+      </w:r>
+      <w:proofErr w:type="spellStart"/>
+      <w:r>
+        <w:t>key_t</w:t>
+      </w:r>
+      <w:proofErr w:type="spellEnd"/>
+      <w:r>
+        <w:t xml:space="preserve"> d'obtenir l'identifiant d'un</w:t>
       </w:r>
       <w:r>
         <w:t xml:space="preserve"> </w:t>
@@ -7204,7 +8260,20 @@
         <w:jc w:val="both"/>
       </w:pPr>
       <w:r>
-        <w:t>L'appel-système shmat( ) permet d'attacher le segment dans l'espace d'adressage du</w:t>
+        <w:t xml:space="preserve">L'appel-système </w:t>
+      </w:r>
+      <w:proofErr w:type="spellStart"/>
+      <w:proofErr w:type="gramStart"/>
+      <w:r>
+        <w:t>shmat</w:t>
+      </w:r>
+      <w:proofErr w:type="spellEnd"/>
+      <w:r>
+        <w:t>(</w:t>
+      </w:r>
+      <w:proofErr w:type="gramEnd"/>
+      <w:r>
+        <w:t xml:space="preserve"> ) permet d'attacher le segment dans l'espace d'adressage du</w:t>
       </w:r>
       <w:r>
         <w:t xml:space="preserve"> </w:t>
@@ -7222,7 +8291,20 @@
         <w:jc w:val="both"/>
       </w:pPr>
       <w:r>
-        <w:t>La fonction shmdt( ) sert à détacher le segment si on ne l'utilise plus.</w:t>
+        <w:t xml:space="preserve">La fonction </w:t>
+      </w:r>
+      <w:proofErr w:type="spellStart"/>
+      <w:proofErr w:type="gramStart"/>
+      <w:r>
+        <w:t>shmdt</w:t>
+      </w:r>
+      <w:proofErr w:type="spellEnd"/>
+      <w:r>
+        <w:t>(</w:t>
+      </w:r>
+      <w:proofErr w:type="gramEnd"/>
+      <w:r>
+        <w:t xml:space="preserve"> ) sert à détacher le segment si on ne l'utilise plus.</w:t>
       </w:r>
     </w:p>
     <w:p>
@@ -7234,7 +8316,20 @@
         <w:jc w:val="both"/>
       </w:pPr>
       <w:r>
-        <w:t>Enfin, l'appel-système shmctl( ) permet de paramétrer ou de supprimer un segment</w:t>
+        <w:t xml:space="preserve">Enfin, l'appel-système </w:t>
+      </w:r>
+      <w:proofErr w:type="spellStart"/>
+      <w:proofErr w:type="gramStart"/>
+      <w:r>
+        <w:t>shmctl</w:t>
+      </w:r>
+      <w:proofErr w:type="spellEnd"/>
+      <w:r>
+        <w:t>(</w:t>
+      </w:r>
+      <w:proofErr w:type="gramEnd"/>
+      <w:r>
+        <w:t xml:space="preserve"> ) permet de paramétrer ou de supprimer un segment</w:t>
       </w:r>
       <w:r>
         <w:t xml:space="preserve"> </w:t>
@@ -7253,7 +8348,23 @@
         <w:jc w:val="both"/>
       </w:pPr>
       <w:r>
-        <w:t>Les prototypes de ces routines sont déclarés dans &lt;sys/shm.h&gt; ainsi :</w:t>
+        <w:t>Les prototypes de ces routines sont déclarés dans &lt;</w:t>
+      </w:r>
+      <w:proofErr w:type="spellStart"/>
+      <w:r>
+        <w:t>sys</w:t>
+      </w:r>
+      <w:proofErr w:type="spellEnd"/>
+      <w:r>
+        <w:t>/</w:t>
+      </w:r>
+      <w:proofErr w:type="spellStart"/>
+      <w:r>
+        <w:t>shm.h</w:t>
+      </w:r>
+      <w:proofErr w:type="spellEnd"/>
+      <w:r>
+        <w:t>&gt; ainsi :</w:t>
       </w:r>
     </w:p>
     <w:p>
@@ -7269,12 +8380,103 @@
           <w:lang w:val="en-US"/>
         </w:rPr>
       </w:pPr>
+      <w:proofErr w:type="spellStart"/>
+      <w:proofErr w:type="gramStart"/>
       <w:r>
         <w:rPr>
           <w:rFonts w:ascii="Courier" w:hAnsi="Courier"/>
           <w:lang w:val="en-US"/>
         </w:rPr>
-        <w:t>intshmget (key_tkey, int taille, int attributs);</w:t>
+        <w:t>intshmget</w:t>
+      </w:r>
+      <w:proofErr w:type="spellEnd"/>
+      <w:proofErr w:type="gramEnd"/>
+      <w:r>
+        <w:rPr>
+          <w:rFonts w:ascii="Courier" w:hAnsi="Courier"/>
+          <w:lang w:val="en-US"/>
+        </w:rPr>
+        <w:t xml:space="preserve"> (</w:t>
+      </w:r>
+      <w:proofErr w:type="spellStart"/>
+      <w:r>
+        <w:rPr>
+          <w:rFonts w:ascii="Courier" w:hAnsi="Courier"/>
+          <w:lang w:val="en-US"/>
+        </w:rPr>
+        <w:t>key_tkey</w:t>
+      </w:r>
+      <w:proofErr w:type="spellEnd"/>
+      <w:r>
+        <w:rPr>
+          <w:rFonts w:ascii="Courier" w:hAnsi="Courier"/>
+          <w:lang w:val="en-US"/>
+        </w:rPr>
+        <w:t xml:space="preserve">, </w:t>
+      </w:r>
+      <w:proofErr w:type="spellStart"/>
+      <w:r>
+        <w:rPr>
+          <w:rFonts w:ascii="Courier" w:hAnsi="Courier"/>
+          <w:lang w:val="en-US"/>
+        </w:rPr>
+        <w:t>int</w:t>
+      </w:r>
+      <w:proofErr w:type="spellEnd"/>
+      <w:r>
+        <w:rPr>
+          <w:rFonts w:ascii="Courier" w:hAnsi="Courier"/>
+          <w:lang w:val="en-US"/>
+        </w:rPr>
+        <w:t xml:space="preserve"> </w:t>
+      </w:r>
+      <w:proofErr w:type="spellStart"/>
+      <w:r>
+        <w:rPr>
+          <w:rFonts w:ascii="Courier" w:hAnsi="Courier"/>
+          <w:lang w:val="en-US"/>
+        </w:rPr>
+        <w:t>taille</w:t>
+      </w:r>
+      <w:proofErr w:type="spellEnd"/>
+      <w:r>
+        <w:rPr>
+          <w:rFonts w:ascii="Courier" w:hAnsi="Courier"/>
+          <w:lang w:val="en-US"/>
+        </w:rPr>
+        <w:t xml:space="preserve">, </w:t>
+      </w:r>
+      <w:proofErr w:type="spellStart"/>
+      <w:r>
+        <w:rPr>
+          <w:rFonts w:ascii="Courier" w:hAnsi="Courier"/>
+          <w:lang w:val="en-US"/>
+        </w:rPr>
+        <w:t>int</w:t>
+      </w:r>
+      <w:proofErr w:type="spellEnd"/>
+      <w:r>
+        <w:rPr>
+          <w:rFonts w:ascii="Courier" w:hAnsi="Courier"/>
+          <w:lang w:val="en-US"/>
+        </w:rPr>
+        <w:t xml:space="preserve"> </w:t>
+      </w:r>
+      <w:proofErr w:type="spellStart"/>
+      <w:r>
+        <w:rPr>
+          <w:rFonts w:ascii="Courier" w:hAnsi="Courier"/>
+          <w:lang w:val="en-US"/>
+        </w:rPr>
+        <w:t>attributs</w:t>
+      </w:r>
+      <w:proofErr w:type="spellEnd"/>
+      <w:r>
+        <w:rPr>
+          <w:rFonts w:ascii="Courier" w:hAnsi="Courier"/>
+          <w:lang w:val="en-US"/>
+        </w:rPr>
+        <w:t>);</w:t>
       </w:r>
     </w:p>
     <w:p>
@@ -7284,11 +8486,61 @@
           <w:rFonts w:ascii="Courier" w:hAnsi="Courier"/>
         </w:rPr>
       </w:pPr>
+      <w:proofErr w:type="gramStart"/>
       <w:r>
         <w:rPr>
           <w:rFonts w:ascii="Courier" w:hAnsi="Courier"/>
         </w:rPr>
-        <w:t>char * shmat (int identifiant, char * adresse, int attributs);</w:t>
+        <w:t>char</w:t>
+      </w:r>
+      <w:proofErr w:type="gramEnd"/>
+      <w:r>
+        <w:rPr>
+          <w:rFonts w:ascii="Courier" w:hAnsi="Courier"/>
+        </w:rPr>
+        <w:t xml:space="preserve"> * </w:t>
+      </w:r>
+      <w:proofErr w:type="spellStart"/>
+      <w:r>
+        <w:rPr>
+          <w:rFonts w:ascii="Courier" w:hAnsi="Courier"/>
+        </w:rPr>
+        <w:t>shmat</w:t>
+      </w:r>
+      <w:proofErr w:type="spellEnd"/>
+      <w:r>
+        <w:rPr>
+          <w:rFonts w:ascii="Courier" w:hAnsi="Courier"/>
+        </w:rPr>
+        <w:t xml:space="preserve"> (</w:t>
+      </w:r>
+      <w:proofErr w:type="spellStart"/>
+      <w:r>
+        <w:rPr>
+          <w:rFonts w:ascii="Courier" w:hAnsi="Courier"/>
+        </w:rPr>
+        <w:t>int</w:t>
+      </w:r>
+      <w:proofErr w:type="spellEnd"/>
+      <w:r>
+        <w:rPr>
+          <w:rFonts w:ascii="Courier" w:hAnsi="Courier"/>
+        </w:rPr>
+        <w:t xml:space="preserve"> identifiant, char * adresse, </w:t>
+      </w:r>
+      <w:proofErr w:type="spellStart"/>
+      <w:r>
+        <w:rPr>
+          <w:rFonts w:ascii="Courier" w:hAnsi="Courier"/>
+        </w:rPr>
+        <w:t>int</w:t>
+      </w:r>
+      <w:proofErr w:type="spellEnd"/>
+      <w:r>
+        <w:rPr>
+          <w:rFonts w:ascii="Courier" w:hAnsi="Courier"/>
+        </w:rPr>
+        <w:t xml:space="preserve"> attributs);</w:t>
       </w:r>
     </w:p>
     <w:p>
@@ -7298,11 +8550,21 @@
           <w:rFonts w:ascii="Courier" w:hAnsi="Courier"/>
         </w:rPr>
       </w:pPr>
+      <w:proofErr w:type="spellStart"/>
+      <w:proofErr w:type="gramStart"/>
       <w:r>
         <w:rPr>
           <w:rFonts w:ascii="Courier" w:hAnsi="Courier"/>
         </w:rPr>
-        <w:t>intshmdt (char * adresse);</w:t>
+        <w:t>intshmdt</w:t>
+      </w:r>
+      <w:proofErr w:type="spellEnd"/>
+      <w:proofErr w:type="gramEnd"/>
+      <w:r>
+        <w:rPr>
+          <w:rFonts w:ascii="Courier" w:hAnsi="Courier"/>
+        </w:rPr>
+        <w:t xml:space="preserve"> (char * adresse);</w:t>
       </w:r>
     </w:p>
     <w:p>
@@ -7312,11 +8574,63 @@
           <w:rFonts w:ascii="Courier" w:hAnsi="Courier"/>
         </w:rPr>
       </w:pPr>
+      <w:proofErr w:type="spellStart"/>
+      <w:proofErr w:type="gramStart"/>
       <w:r>
         <w:rPr>
           <w:rFonts w:ascii="Courier" w:hAnsi="Courier"/>
         </w:rPr>
-        <w:t>intshmctl (int identifiant, int commande,structshmid_ds * attributs);</w:t>
+        <w:t>intshmctl</w:t>
+      </w:r>
+      <w:proofErr w:type="spellEnd"/>
+      <w:proofErr w:type="gramEnd"/>
+      <w:r>
+        <w:rPr>
+          <w:rFonts w:ascii="Courier" w:hAnsi="Courier"/>
+        </w:rPr>
+        <w:t xml:space="preserve"> (</w:t>
+      </w:r>
+      <w:proofErr w:type="spellStart"/>
+      <w:r>
+        <w:rPr>
+          <w:rFonts w:ascii="Courier" w:hAnsi="Courier"/>
+        </w:rPr>
+        <w:t>int</w:t>
+      </w:r>
+      <w:proofErr w:type="spellEnd"/>
+      <w:r>
+        <w:rPr>
+          <w:rFonts w:ascii="Courier" w:hAnsi="Courier"/>
+        </w:rPr>
+        <w:t xml:space="preserve"> identifiant, </w:t>
+      </w:r>
+      <w:proofErr w:type="spellStart"/>
+      <w:r>
+        <w:rPr>
+          <w:rFonts w:ascii="Courier" w:hAnsi="Courier"/>
+        </w:rPr>
+        <w:t>int</w:t>
+      </w:r>
+      <w:proofErr w:type="spellEnd"/>
+      <w:r>
+        <w:rPr>
+          <w:rFonts w:ascii="Courier" w:hAnsi="Courier"/>
+        </w:rPr>
+        <w:t xml:space="preserve"> </w:t>
+      </w:r>
+      <w:proofErr w:type="spellStart"/>
+      <w:r>
+        <w:rPr>
+          <w:rFonts w:ascii="Courier" w:hAnsi="Courier"/>
+        </w:rPr>
+        <w:t>commande,structshmid_ds</w:t>
+      </w:r>
+      <w:proofErr w:type="spellEnd"/>
+      <w:r>
+        <w:rPr>
+          <w:rFonts w:ascii="Courier" w:hAnsi="Courier"/>
+        </w:rPr>
+        <w:t xml:space="preserve"> * attributs);</w:t>
       </w:r>
     </w:p>
     <w:p>
@@ -7332,7 +8646,20 @@
         <w:jc w:val="both"/>
       </w:pPr>
       <w:r>
-        <w:t>L'appel-système shmget( ) fonctionne comme il suit, en employant la clé transmise en premier argument pour rechercher ou créer un bloc de mémoire</w:t>
+        <w:t xml:space="preserve">L'appel-système </w:t>
+      </w:r>
+      <w:proofErr w:type="spellStart"/>
+      <w:proofErr w:type="gramStart"/>
+      <w:r>
+        <w:t>shmget</w:t>
+      </w:r>
+      <w:proofErr w:type="spellEnd"/>
+      <w:r>
+        <w:t>(</w:t>
+      </w:r>
+      <w:proofErr w:type="gramEnd"/>
+      <w:r>
+        <w:t xml:space="preserve"> ) fonctionne comme il suit, en employant la clé transmise en premier argument pour rechercher ou créer un bloc de mémoire</w:t>
       </w:r>
       <w:r>
         <w:t xml:space="preserve"> </w:t>
@@ -7414,7 +8741,20 @@
         <w:t xml:space="preserve"> </w:t>
       </w:r>
       <w:r>
-        <w:t>mémoire du processus à l'aide de la fonction shmat(). On indique en second argument</w:t>
+        <w:t xml:space="preserve">mémoire du processus à l'aide de la fonction </w:t>
+      </w:r>
+      <w:proofErr w:type="spellStart"/>
+      <w:proofErr w:type="gramStart"/>
+      <w:r>
+        <w:t>shmat</w:t>
+      </w:r>
+      <w:proofErr w:type="spellEnd"/>
+      <w:r>
+        <w:t>(</w:t>
+      </w:r>
+      <w:proofErr w:type="gramEnd"/>
+      <w:r>
+        <w:t>). On indique en second argument</w:t>
       </w:r>
       <w:r>
         <w:t xml:space="preserve"> </w:t>
@@ -7432,11 +8772,37 @@
         <w:t xml:space="preserve"> </w:t>
       </w:r>
       <w:r>
-        <w:t xml:space="preserve">l'appel-système shmat() renvoie l'adresse du premier octet de la zone partagée. L'attachement peut </w:t>
+        <w:t xml:space="preserve">l'appel-système </w:t>
+      </w:r>
+      <w:proofErr w:type="spellStart"/>
+      <w:proofErr w:type="gramStart"/>
+      <w:r>
+        <w:t>shmat</w:t>
+      </w:r>
+      <w:proofErr w:type="spellEnd"/>
+      <w:r>
+        <w:t>(</w:t>
+      </w:r>
+      <w:proofErr w:type="gramEnd"/>
+      <w:r>
+        <w:t xml:space="preserve">) renvoie l'adresse du premier octet de la zone partagée. L'attachement peut </w:t>
       </w:r>
       <w:r>
         <w:lastRenderedPageBreak/>
-        <w:t>être réalisé en lecture seule si l'attribut SHM_RDONLY est passé en troisième argument de shmat(), sinon la projection est réalisée en lecture et écriture.</w:t>
+        <w:t xml:space="preserve">être réalisé en lecture seule si l'attribut SHM_RDONLY est passé en troisième argument de </w:t>
+      </w:r>
+      <w:proofErr w:type="spellStart"/>
+      <w:proofErr w:type="gramStart"/>
+      <w:r>
+        <w:t>shmat</w:t>
+      </w:r>
+      <w:proofErr w:type="spellEnd"/>
+      <w:r>
+        <w:t>(</w:t>
+      </w:r>
+      <w:proofErr w:type="gramEnd"/>
+      <w:r>
+        <w:t>), sinon la projection est réalisée en lecture et écriture.</w:t>
       </w:r>
     </w:p>
     <w:p/>
@@ -7445,7 +8811,20 @@
         <w:jc w:val="both"/>
       </w:pPr>
       <w:r>
-        <w:t>La fonction shmctl() permet, d'agir sur un segment</w:t>
+        <w:t xml:space="preserve">La fonction </w:t>
+      </w:r>
+      <w:proofErr w:type="spellStart"/>
+      <w:proofErr w:type="gramStart"/>
+      <w:r>
+        <w:t>shmctl</w:t>
+      </w:r>
+      <w:proofErr w:type="spellEnd"/>
+      <w:r>
+        <w:t>(</w:t>
+      </w:r>
+      <w:proofErr w:type="gramEnd"/>
+      <w:r>
+        <w:t>) permet, d'agir sur un segment</w:t>
       </w:r>
       <w:r>
         <w:t xml:space="preserve"> </w:t>
@@ -7463,7 +8842,15 @@
         <w:jc w:val="both"/>
       </w:pPr>
       <w:r>
-        <w:t>IPC_STAT : pour remplir la structure shmidds que nous allons détailler ci-dessous.</w:t>
+        <w:t xml:space="preserve">IPC_STAT : pour remplir la structure </w:t>
+      </w:r>
+      <w:proofErr w:type="spellStart"/>
+      <w:r>
+        <w:t>shmidds</w:t>
+      </w:r>
+      <w:proofErr w:type="spellEnd"/>
+      <w:r>
+        <w:t xml:space="preserve"> que nous allons détailler ci-dessous.</w:t>
       </w:r>
     </w:p>
     <w:p>
@@ -7505,7 +8892,20 @@
         <w:t xml:space="preserve"> </w:t>
       </w:r>
       <w:r>
-        <w:t>conserve le segment attaché, il est toujours possible de le lier à nouveau avec shmat(), même s'il a été marqué pour la destruction.</w:t>
+        <w:t xml:space="preserve">conserve le segment attaché, il est toujours possible de le lier à nouveau avec </w:t>
+      </w:r>
+      <w:proofErr w:type="spellStart"/>
+      <w:proofErr w:type="gramStart"/>
+      <w:r>
+        <w:t>shmat</w:t>
+      </w:r>
+      <w:proofErr w:type="spellEnd"/>
+      <w:r>
+        <w:t>(</w:t>
+      </w:r>
+      <w:proofErr w:type="gramEnd"/>
+      <w:r>
+        <w:t>), même s'il a été marqué pour la destruction.</w:t>
       </w:r>
     </w:p>
     <w:p>
@@ -7517,7 +8917,15 @@
         <w:jc w:val="both"/>
       </w:pPr>
       <w:r>
-        <w:t>SHM_LOCK : permet de verrouiller le segment en mémoire pour s'assurer qu'il ne serapas envoyé sur le périphérique de swap. Cette opération réduisant la mémoire vive</w:t>
+        <w:t xml:space="preserve">SHM_LOCK : permet de verrouiller le segment en mémoire pour s'assurer qu'il ne </w:t>
+      </w:r>
+      <w:proofErr w:type="spellStart"/>
+      <w:r>
+        <w:t>serapas</w:t>
+      </w:r>
+      <w:proofErr w:type="spellEnd"/>
+      <w:r>
+        <w:t xml:space="preserve"> envoyé sur le périphérique de swap. Cette opération réduisant la mémoire vive</w:t>
       </w:r>
       <w:r>
         <w:t xml:space="preserve"> </w:t>
@@ -7556,7 +8964,15 @@
         <w:jc w:val="both"/>
       </w:pPr>
       <w:r>
-        <w:t>La structure shmidds contenant les paramètres associés au segment de mémoire partagée</w:t>
+        <w:t xml:space="preserve">La structure </w:t>
+      </w:r>
+      <w:proofErr w:type="spellStart"/>
+      <w:r>
+        <w:t>shmidds</w:t>
+      </w:r>
+      <w:proofErr w:type="spellEnd"/>
+      <w:r>
+        <w:t xml:space="preserve"> contenant les paramètres associés au segment de mémoire partagée</w:t>
       </w:r>
       <w:r>
         <w:t xml:space="preserve"> </w:t>
@@ -7658,9 +9074,11 @@
             </w:tcBorders>
           </w:tcPr>
           <w:p>
+            <w:proofErr w:type="spellStart"/>
             <w:r>
               <w:t>shm_perm</w:t>
             </w:r>
+            <w:proofErr w:type="spellEnd"/>
           </w:p>
           <w:p/>
         </w:tc>
@@ -7673,9 +9091,11 @@
             </w:tcBorders>
           </w:tcPr>
           <w:p>
+            <w:proofErr w:type="spellStart"/>
             <w:r>
               <w:t>structipc_perm</w:t>
             </w:r>
+            <w:proofErr w:type="spellEnd"/>
           </w:p>
           <w:p/>
         </w:tc>
@@ -7702,9 +9122,11 @@
             </w:tcBorders>
           </w:tcPr>
           <w:p>
+            <w:proofErr w:type="spellStart"/>
             <w:r>
               <w:t>shm_segsz</w:t>
             </w:r>
+            <w:proofErr w:type="spellEnd"/>
           </w:p>
         </w:tc>
         <w:tc>
@@ -7716,9 +9138,11 @@
             </w:tcBorders>
           </w:tcPr>
           <w:p>
+            <w:proofErr w:type="spellStart"/>
             <w:r>
               <w:t>size_t</w:t>
             </w:r>
+            <w:proofErr w:type="spellEnd"/>
           </w:p>
         </w:tc>
         <w:tc>
@@ -7744,9 +9168,11 @@
             </w:tcBorders>
           </w:tcPr>
           <w:p>
+            <w:proofErr w:type="spellStart"/>
             <w:r>
               <w:t>shm_atime</w:t>
             </w:r>
+            <w:proofErr w:type="spellEnd"/>
           </w:p>
         </w:tc>
         <w:tc>
@@ -7758,9 +9184,11 @@
             </w:tcBorders>
           </w:tcPr>
           <w:p>
+            <w:proofErr w:type="spellStart"/>
             <w:r>
               <w:t>time_t</w:t>
             </w:r>
+            <w:proofErr w:type="spellEnd"/>
           </w:p>
         </w:tc>
         <w:tc>
@@ -7786,9 +9214,11 @@
             </w:tcBorders>
           </w:tcPr>
           <w:p>
+            <w:proofErr w:type="spellStart"/>
             <w:r>
               <w:t>shm_dtie</w:t>
             </w:r>
+            <w:proofErr w:type="spellEnd"/>
           </w:p>
         </w:tc>
         <w:tc>
@@ -7800,9 +9230,11 @@
             </w:tcBorders>
           </w:tcPr>
           <w:p>
+            <w:proofErr w:type="spellStart"/>
             <w:r>
               <w:t>time_t</w:t>
             </w:r>
+            <w:proofErr w:type="spellEnd"/>
           </w:p>
         </w:tc>
         <w:tc>
@@ -7828,9 +9260,11 @@
             </w:tcBorders>
           </w:tcPr>
           <w:p>
+            <w:proofErr w:type="spellStart"/>
             <w:r>
               <w:t>shm_ctime</w:t>
             </w:r>
+            <w:proofErr w:type="spellEnd"/>
           </w:p>
         </w:tc>
         <w:tc>
@@ -7842,9 +9276,11 @@
             </w:tcBorders>
           </w:tcPr>
           <w:p>
+            <w:proofErr w:type="spellStart"/>
             <w:r>
               <w:t>time_t</w:t>
             </w:r>
+            <w:proofErr w:type="spellEnd"/>
           </w:p>
         </w:tc>
         <w:tc>
@@ -7870,9 +9306,11 @@
             </w:tcBorders>
           </w:tcPr>
           <w:p>
+            <w:proofErr w:type="spellStart"/>
             <w:r>
               <w:t>shm_cpid</w:t>
             </w:r>
+            <w:proofErr w:type="spellEnd"/>
           </w:p>
         </w:tc>
         <w:tc>
@@ -7884,9 +9322,11 @@
             </w:tcBorders>
           </w:tcPr>
           <w:p>
+            <w:proofErr w:type="spellStart"/>
             <w:r>
               <w:t>pid_t</w:t>
             </w:r>
+            <w:proofErr w:type="spellEnd"/>
           </w:p>
         </w:tc>
         <w:tc>
@@ -7912,9 +9352,11 @@
             </w:tcBorders>
           </w:tcPr>
           <w:p>
+            <w:proofErr w:type="spellStart"/>
             <w:r>
               <w:t>shm_lpid</w:t>
             </w:r>
+            <w:proofErr w:type="spellEnd"/>
           </w:p>
         </w:tc>
         <w:tc>
@@ -7926,9 +9368,11 @@
             </w:tcBorders>
           </w:tcPr>
           <w:p>
+            <w:proofErr w:type="spellStart"/>
             <w:r>
               <w:t>pid_t</w:t>
             </w:r>
+            <w:proofErr w:type="spellEnd"/>
           </w:p>
         </w:tc>
         <w:tc>
@@ -7955,9 +9399,11 @@
             </w:tcBorders>
           </w:tcPr>
           <w:p>
+            <w:proofErr w:type="spellStart"/>
             <w:r>
               <w:t>shm_nattch</w:t>
             </w:r>
+            <w:proofErr w:type="spellEnd"/>
           </w:p>
         </w:tc>
         <w:tc>
@@ -7970,8 +9416,13 @@
             </w:tcBorders>
           </w:tcPr>
           <w:p>
-            <w:r>
-              <w:t>unsigned short</w:t>
+            <w:proofErr w:type="spellStart"/>
+            <w:r>
+              <w:t>unsigned</w:t>
+            </w:r>
+            <w:proofErr w:type="spellEnd"/>
+            <w:r>
+              <w:t xml:space="preserve"> short</w:t>
             </w:r>
           </w:p>
         </w:tc>
@@ -8001,7 +9452,28 @@
         <w:t>L</w:t>
       </w:r>
       <w:r>
-        <w:t xml:space="preserve">'utilisation des segments de mémoire partagée est le mécanisme de communication entre processus le plus rapide, car il n'y a pas de copie des données transmises. On évite notamment le transfert des informations entre l'espace mémoire de l'utilisateur et l'espace mémoire du noyau, à la différence de msgsnd( ) sur les files de messages, ou même de write( ) </w:t>
+        <w:t xml:space="preserve">'utilisation des segments de mémoire partagée est le mécanisme de communication entre processus le plus rapide, car il n'y a pas de copie des données transmises. On évite notamment le transfert des informations entre l'espace mémoire de l'utilisateur et l'espace mémoire du noyau, à la différence de </w:t>
+      </w:r>
+      <w:proofErr w:type="spellStart"/>
+      <w:proofErr w:type="gramStart"/>
+      <w:r>
+        <w:t>msgsnd</w:t>
+      </w:r>
+      <w:proofErr w:type="spellEnd"/>
+      <w:r>
+        <w:t>(</w:t>
+      </w:r>
+      <w:proofErr w:type="gramEnd"/>
+      <w:r>
+        <w:t xml:space="preserve"> ) sur les files de messages, ou même de </w:t>
+      </w:r>
+      <w:proofErr w:type="spellStart"/>
+      <w:r>
+        <w:t>write</w:t>
+      </w:r>
+      <w:proofErr w:type="spellEnd"/>
+      <w:r>
+        <w:t xml:space="preserve">( ) </w:t>
       </w:r>
       <w:r>
         <w:lastRenderedPageBreak/>
@@ -8092,7 +9564,15 @@
         <w:jc w:val="both"/>
       </w:pPr>
       <w:r>
-        <w:t>Le test qui intervient dans la première de ces opérations est atomiquement lié à la modification qui le suit. Ceci garantit qu'en aucun cas deux processus ne verront</w:t>
+        <w:t xml:space="preserve">Le test qui intervient dans la première de ces opérations est </w:t>
+      </w:r>
+      <w:proofErr w:type="spellStart"/>
+      <w:r>
+        <w:t>atomiquement</w:t>
+      </w:r>
+      <w:proofErr w:type="spellEnd"/>
+      <w:r>
+        <w:t xml:space="preserve"> lié à la modification qui le suit. Ceci garantit qu'en aucun cas deux processus ne verront</w:t>
       </w:r>
       <w:r>
         <w:t xml:space="preserve"> </w:t>
@@ -8113,7 +9593,24 @@
         <w:jc w:val="both"/>
       </w:pPr>
       <w:r>
-        <w:t>Les routines servant à manipuler les sémaphores sont semop( ), qui regroupe les opérations P</w:t>
+        <w:t xml:space="preserve">Les routines servant à manipuler les sémaphores sont </w:t>
+      </w:r>
+      <w:proofErr w:type="spellStart"/>
+      <w:proofErr w:type="gramStart"/>
+      <w:r>
+        <w:t>semop</w:t>
+      </w:r>
+      <w:proofErr w:type="spellEnd"/>
+      <w:r>
+        <w:t>(</w:t>
+      </w:r>
+      <w:proofErr w:type="gramEnd"/>
+      <w:r>
+        <w:t xml:space="preserve"> ), qui regroupe les opérations </w:t>
+      </w:r>
+      <w:proofErr w:type="spellStart"/>
+      <w:r>
+        <w:t>P</w:t>
       </w:r>
       <w:r>
         <w:rPr>
@@ -8121,8 +9618,13 @@
         </w:rPr>
         <w:t>n</w:t>
       </w:r>
-      <w:r>
-        <w:t>( ) etV</w:t>
+      <w:proofErr w:type="spellEnd"/>
+      <w:r>
+        <w:t xml:space="preserve">( ) </w:t>
+      </w:r>
+      <w:proofErr w:type="spellStart"/>
+      <w:r>
+        <w:t>etV</w:t>
       </w:r>
       <w:r>
         <w:rPr>
@@ -8130,8 +9632,17 @@
         </w:rPr>
         <w:t>n</w:t>
       </w:r>
-      <w:r>
-        <w:t xml:space="preserve">( ) et semctl( ) , qui permet entre autres de configurer ou de supprimer un ensemble de sémaphores. </w:t>
+      <w:proofErr w:type="spellEnd"/>
+      <w:r>
+        <w:t xml:space="preserve">( ) et </w:t>
+      </w:r>
+      <w:proofErr w:type="spellStart"/>
+      <w:r>
+        <w:t>semctl</w:t>
+      </w:r>
+      <w:proofErr w:type="spellEnd"/>
+      <w:r>
+        <w:t xml:space="preserve">( ) , qui permet entre autres de configurer ou de supprimer un ensemble de sémaphores. </w:t>
       </w:r>
     </w:p>
     <w:p>
@@ -8144,7 +9655,23 @@
         <w:jc w:val="both"/>
       </w:pPr>
       <w:r>
-        <w:t>Leurs prototypes sont déclarés dans &lt;sys/sem.h&gt; ainsi :</w:t>
+        <w:t>Leurs prototypes sont déclarés dans &lt;</w:t>
+      </w:r>
+      <w:proofErr w:type="spellStart"/>
+      <w:r>
+        <w:t>sys</w:t>
+      </w:r>
+      <w:proofErr w:type="spellEnd"/>
+      <w:r>
+        <w:t>/</w:t>
+      </w:r>
+      <w:proofErr w:type="spellStart"/>
+      <w:r>
+        <w:t>sem.h</w:t>
+      </w:r>
+      <w:proofErr w:type="spellEnd"/>
+      <w:r>
+        <w:t>&gt; ainsi :</w:t>
       </w:r>
     </w:p>
     <w:p>
@@ -8154,87 +9681,261 @@
           <w:rFonts w:ascii="Courier" w:hAnsi="Courier"/>
         </w:rPr>
       </w:pPr>
+      <w:proofErr w:type="spellStart"/>
+      <w:proofErr w:type="gramStart"/>
       <w:r>
         <w:rPr>
           <w:rFonts w:ascii="Courier" w:hAnsi="Courier"/>
         </w:rPr>
-        <w:t>intsemget (key_tkey, int nombre, int attributs);</w:t>
-      </w:r>
-    </w:p>
-    <w:p>
-      <w:pPr>
+        <w:t>intsemget</w:t>
+      </w:r>
+      <w:proofErr w:type="spellEnd"/>
+      <w:proofErr w:type="gramEnd"/>
+      <w:r>
         <w:rPr>
           <w:rFonts w:ascii="Courier" w:hAnsi="Courier"/>
         </w:rPr>
-      </w:pPr>
+        <w:t xml:space="preserve"> (</w:t>
+      </w:r>
+      <w:proofErr w:type="spellStart"/>
       <w:r>
         <w:rPr>
           <w:rFonts w:ascii="Courier" w:hAnsi="Courier"/>
         </w:rPr>
-        <w:t>intsemop (int identifi</w:t>
-      </w:r>
+        <w:t>key_tkey</w:t>
+      </w:r>
+      <w:proofErr w:type="spellEnd"/>
       <w:r>
         <w:rPr>
           <w:rFonts w:ascii="Courier" w:hAnsi="Courier"/>
         </w:rPr>
-        <w:t>ant, struct</w:t>
-      </w:r>
+        <w:t xml:space="preserve">, </w:t>
+      </w:r>
+      <w:proofErr w:type="spellStart"/>
       <w:r>
         <w:rPr>
           <w:rFonts w:ascii="Courier" w:hAnsi="Courier"/>
         </w:rPr>
+        <w:t>int</w:t>
+      </w:r>
+      <w:proofErr w:type="spellEnd"/>
+      <w:r>
+        <w:rPr>
+          <w:rFonts w:ascii="Courier" w:hAnsi="Courier"/>
+        </w:rPr>
+        <w:t xml:space="preserve"> nombre, </w:t>
+      </w:r>
+      <w:proofErr w:type="spellStart"/>
+      <w:r>
+        <w:rPr>
+          <w:rFonts w:ascii="Courier" w:hAnsi="Courier"/>
+        </w:rPr>
+        <w:t>int</w:t>
+      </w:r>
+      <w:proofErr w:type="spellEnd"/>
+      <w:r>
+        <w:rPr>
+          <w:rFonts w:ascii="Courier" w:hAnsi="Courier"/>
+        </w:rPr>
+        <w:t xml:space="preserve"> attributs);</w:t>
+      </w:r>
+    </w:p>
+    <w:p>
+      <w:pPr>
+        <w:rPr>
+          <w:rFonts w:ascii="Courier" w:hAnsi="Courier"/>
+        </w:rPr>
+      </w:pPr>
+      <w:proofErr w:type="spellStart"/>
+      <w:proofErr w:type="gramStart"/>
+      <w:r>
+        <w:rPr>
+          <w:rFonts w:ascii="Courier" w:hAnsi="Courier"/>
+        </w:rPr>
+        <w:t>intsemop</w:t>
+      </w:r>
+      <w:proofErr w:type="spellEnd"/>
+      <w:proofErr w:type="gramEnd"/>
+      <w:r>
+        <w:rPr>
+          <w:rFonts w:ascii="Courier" w:hAnsi="Courier"/>
+        </w:rPr>
+        <w:t xml:space="preserve"> (</w:t>
+      </w:r>
+      <w:proofErr w:type="spellStart"/>
+      <w:r>
+        <w:rPr>
+          <w:rFonts w:ascii="Courier" w:hAnsi="Courier"/>
+        </w:rPr>
+        <w:t>int</w:t>
+      </w:r>
+      <w:proofErr w:type="spellEnd"/>
+      <w:r>
+        <w:rPr>
+          <w:rFonts w:ascii="Courier" w:hAnsi="Courier"/>
+        </w:rPr>
+        <w:t xml:space="preserve"> identifi</w:t>
+      </w:r>
+      <w:r>
+        <w:rPr>
+          <w:rFonts w:ascii="Courier" w:hAnsi="Courier"/>
+        </w:rPr>
+        <w:t xml:space="preserve">ant, </w:t>
+      </w:r>
+      <w:proofErr w:type="spellStart"/>
+      <w:r>
+        <w:rPr>
+          <w:rFonts w:ascii="Courier" w:hAnsi="Courier"/>
+        </w:rPr>
+        <w:t>struct</w:t>
+      </w:r>
+      <w:proofErr w:type="spellEnd"/>
+      <w:r>
+        <w:rPr>
+          <w:rFonts w:ascii="Courier" w:hAnsi="Courier"/>
+        </w:rPr>
         <w:t xml:space="preserve"> </w:t>
       </w:r>
+      <w:proofErr w:type="spellStart"/>
       <w:r>
         <w:rPr>
           <w:rFonts w:ascii="Courier" w:hAnsi="Courier"/>
         </w:rPr>
-        <w:t xml:space="preserve">sembuf * operation, </w:t>
-      </w:r>
+        <w:t>sembuf</w:t>
+      </w:r>
+      <w:proofErr w:type="spellEnd"/>
       <w:r>
         <w:rPr>
           <w:rFonts w:ascii="Courier" w:hAnsi="Courier"/>
         </w:rPr>
-        <w:t>unsigned nombre);</w:t>
-      </w:r>
-    </w:p>
-    <w:p>
-      <w:pPr>
+        <w:t xml:space="preserve"> * </w:t>
+      </w:r>
+      <w:proofErr w:type="spellStart"/>
+      <w:r>
         <w:rPr>
           <w:rFonts w:ascii="Courier" w:hAnsi="Courier"/>
         </w:rPr>
-      </w:pPr>
+        <w:t>operation</w:t>
+      </w:r>
+      <w:proofErr w:type="spellEnd"/>
       <w:r>
         <w:rPr>
           <w:rFonts w:ascii="Courier" w:hAnsi="Courier"/>
         </w:rPr>
+        <w:t xml:space="preserve">, </w:t>
+      </w:r>
+      <w:proofErr w:type="spellStart"/>
+      <w:r>
+        <w:rPr>
+          <w:rFonts w:ascii="Courier" w:hAnsi="Courier"/>
+        </w:rPr>
+        <w:t>unsigned</w:t>
+      </w:r>
+      <w:proofErr w:type="spellEnd"/>
+      <w:r>
+        <w:rPr>
+          <w:rFonts w:ascii="Courier" w:hAnsi="Courier"/>
+        </w:rPr>
+        <w:t xml:space="preserve"> nombre);</w:t>
+      </w:r>
+    </w:p>
+    <w:p>
+      <w:pPr>
+        <w:rPr>
+          <w:rFonts w:ascii="Courier" w:hAnsi="Courier"/>
+        </w:rPr>
+      </w:pPr>
+      <w:proofErr w:type="spellStart"/>
+      <w:proofErr w:type="gramStart"/>
+      <w:r>
+        <w:rPr>
+          <w:rFonts w:ascii="Courier" w:hAnsi="Courier"/>
+        </w:rPr>
         <w:t>intsemct</w:t>
       </w:r>
       <w:r>
         <w:rPr>
           <w:rFonts w:ascii="Courier" w:hAnsi="Courier"/>
         </w:rPr>
-        <w:t>l (int identifiant, int</w:t>
-      </w:r>
+        <w:t>l</w:t>
+      </w:r>
+      <w:proofErr w:type="spellEnd"/>
+      <w:proofErr w:type="gramEnd"/>
       <w:r>
         <w:rPr>
           <w:rFonts w:ascii="Courier" w:hAnsi="Courier"/>
         </w:rPr>
+        <w:t xml:space="preserve"> (</w:t>
+      </w:r>
+      <w:proofErr w:type="spellStart"/>
+      <w:r>
+        <w:rPr>
+          <w:rFonts w:ascii="Courier" w:hAnsi="Courier"/>
+        </w:rPr>
+        <w:t>int</w:t>
+      </w:r>
+      <w:proofErr w:type="spellEnd"/>
+      <w:r>
+        <w:rPr>
+          <w:rFonts w:ascii="Courier" w:hAnsi="Courier"/>
+        </w:rPr>
+        <w:t xml:space="preserve"> identifiant, </w:t>
+      </w:r>
+      <w:proofErr w:type="spellStart"/>
+      <w:r>
+        <w:rPr>
+          <w:rFonts w:ascii="Courier" w:hAnsi="Courier"/>
+        </w:rPr>
+        <w:t>int</w:t>
+      </w:r>
+      <w:proofErr w:type="spellEnd"/>
+      <w:r>
+        <w:rPr>
+          <w:rFonts w:ascii="Courier" w:hAnsi="Courier"/>
+        </w:rPr>
         <w:t xml:space="preserve"> </w:t>
       </w:r>
-      <w:bookmarkStart w:id="4" w:name="_GoBack"/>
-      <w:bookmarkEnd w:id="4"/>
+      <w:proofErr w:type="spellStart"/>
       <w:r>
         <w:rPr>
           <w:rFonts w:ascii="Courier" w:hAnsi="Courier"/>
         </w:rPr>
-        <w:t xml:space="preserve">numero, </w:t>
-      </w:r>
+        <w:t>numero</w:t>
+      </w:r>
+      <w:proofErr w:type="spellEnd"/>
       <w:r>
         <w:rPr>
           <w:rFonts w:ascii="Courier" w:hAnsi="Courier"/>
         </w:rPr>
-        <w:t>int commande, union semun attributs);</w:t>
+        <w:t xml:space="preserve">, </w:t>
+      </w:r>
+      <w:proofErr w:type="spellStart"/>
+      <w:r>
+        <w:rPr>
+          <w:rFonts w:ascii="Courier" w:hAnsi="Courier"/>
+        </w:rPr>
+        <w:t>int</w:t>
+      </w:r>
+      <w:proofErr w:type="spellEnd"/>
+      <w:r>
+        <w:rPr>
+          <w:rFonts w:ascii="Courier" w:hAnsi="Courier"/>
+        </w:rPr>
+        <w:t xml:space="preserve"> commande, union </w:t>
+      </w:r>
+      <w:proofErr w:type="spellStart"/>
+      <w:r>
+        <w:rPr>
+          <w:rFonts w:ascii="Courier" w:hAnsi="Courier"/>
+        </w:rPr>
+        <w:t>semun</w:t>
+      </w:r>
+      <w:proofErr w:type="spellEnd"/>
+      <w:r>
+        <w:rPr>
+          <w:rFonts w:ascii="Courier" w:hAnsi="Courier"/>
+        </w:rPr>
+        <w:t xml:space="preserve"> attributs);</w:t>
       </w:r>
     </w:p>
     <w:p/>
@@ -8244,7 +9945,36 @@
         <w:jc w:val="both"/>
       </w:pPr>
       <w:r>
-        <w:t>L'appel-système semget( ) fonctionne comme ses confrères msgget( ) et shmget( ),avec simplement en second argument le nombre de sémaphores dans l'ensemble. Cette</w:t>
+        <w:t xml:space="preserve">L'appel-système </w:t>
+      </w:r>
+      <w:proofErr w:type="spellStart"/>
+      <w:proofErr w:type="gramStart"/>
+      <w:r>
+        <w:t>semget</w:t>
+      </w:r>
+      <w:proofErr w:type="spellEnd"/>
+      <w:r>
+        <w:t>(</w:t>
+      </w:r>
+      <w:proofErr w:type="gramEnd"/>
+      <w:r>
+        <w:t xml:space="preserve"> ) fonctionne comme ses confrères </w:t>
+      </w:r>
+      <w:proofErr w:type="spellStart"/>
+      <w:r>
+        <w:t>msgget</w:t>
+      </w:r>
+      <w:proofErr w:type="spellEnd"/>
+      <w:r>
+        <w:t xml:space="preserve">( ) et </w:t>
+      </w:r>
+      <w:proofErr w:type="spellStart"/>
+      <w:r>
+        <w:t>shmget</w:t>
+      </w:r>
+      <w:proofErr w:type="spellEnd"/>
+      <w:r>
+        <w:t>( ),avec simplement en second argument le nombre de sémaphores dans l'ensemble. Cette</w:t>
       </w:r>
       <w:r>
         <w:t xml:space="preserve"> </w:t>
@@ -8279,7 +10009,24 @@
         <w:jc w:val="both"/>
       </w:pPr>
       <w:r>
-        <w:t>La routine semop( ) sert à la fois pour les opérations P</w:t>
+        <w:t xml:space="preserve">La routine </w:t>
+      </w:r>
+      <w:proofErr w:type="spellStart"/>
+      <w:proofErr w:type="gramStart"/>
+      <w:r>
+        <w:t>semop</w:t>
+      </w:r>
+      <w:proofErr w:type="spellEnd"/>
+      <w:r>
+        <w:t>(</w:t>
+      </w:r>
+      <w:proofErr w:type="gramEnd"/>
+      <w:r>
+        <w:t xml:space="preserve"> ) sert à la fois pour les opérations </w:t>
+      </w:r>
+      <w:proofErr w:type="spellStart"/>
+      <w:r>
+        <w:t>P</w:t>
       </w:r>
       <w:r>
         <w:rPr>
@@ -8287,8 +10034,13 @@
         </w:rPr>
         <w:t>n</w:t>
       </w:r>
-      <w:r>
-        <w:t>( ) et V</w:t>
+      <w:proofErr w:type="spellEnd"/>
+      <w:r>
+        <w:t xml:space="preserve">( ) et </w:t>
+      </w:r>
+      <w:proofErr w:type="spellStart"/>
+      <w:r>
+        <w:t>V</w:t>
       </w:r>
       <w:r>
         <w:rPr>
@@ -8296,6 +10048,7 @@
         </w:rPr>
         <w:t>n</w:t>
       </w:r>
+      <w:proofErr w:type="spellEnd"/>
       <w:r>
         <w:t>( ) sur de multiples</w:t>
       </w:r>
@@ -8309,7 +10062,31 @@
         <w:t xml:space="preserve"> </w:t>
       </w:r>
       <w:r>
-        <w:t>décrite par une structure sembuf, définie dans &lt;sys/sem.h&gt; ainsi :</w:t>
+        <w:t xml:space="preserve">décrite par une structure </w:t>
+      </w:r>
+      <w:proofErr w:type="spellStart"/>
+      <w:r>
+        <w:t>sembuf</w:t>
+      </w:r>
+      <w:proofErr w:type="spellEnd"/>
+      <w:r>
+        <w:t>, définie dans &lt;</w:t>
+      </w:r>
+      <w:proofErr w:type="spellStart"/>
+      <w:r>
+        <w:t>sys</w:t>
+      </w:r>
+      <w:proofErr w:type="spellEnd"/>
+      <w:r>
+        <w:t>/</w:t>
+      </w:r>
+      <w:proofErr w:type="spellStart"/>
+      <w:r>
+        <w:t>sem.h</w:t>
+      </w:r>
+      <w:proofErr w:type="spellEnd"/>
+      <w:r>
+        <w:t>&gt; ainsi :</w:t>
       </w:r>
     </w:p>
     <w:p>
@@ -8381,9 +10158,11 @@
             <w:pPr>
               <w:jc w:val="both"/>
             </w:pPr>
+            <w:proofErr w:type="spellStart"/>
             <w:r>
               <w:t>sem_num</w:t>
             </w:r>
+            <w:proofErr w:type="spellEnd"/>
           </w:p>
         </w:tc>
         <w:tc>
@@ -8395,8 +10174,13 @@
               <w:jc w:val="both"/>
             </w:pPr>
             <w:r>
-              <w:t>short int</w:t>
-            </w:r>
+              <w:t xml:space="preserve">short </w:t>
+            </w:r>
+            <w:proofErr w:type="spellStart"/>
+            <w:r>
+              <w:t>int</w:t>
+            </w:r>
+            <w:proofErr w:type="spellEnd"/>
           </w:p>
         </w:tc>
         <w:tc>
@@ -8424,10 +10208,12 @@
             <w:pPr>
               <w:jc w:val="both"/>
             </w:pPr>
+            <w:proofErr w:type="spellStart"/>
             <w:r>
               <w:lastRenderedPageBreak/>
               <w:t>sem_op</w:t>
             </w:r>
+            <w:proofErr w:type="spellEnd"/>
           </w:p>
         </w:tc>
         <w:tc>
@@ -8439,8 +10225,13 @@
               <w:jc w:val="both"/>
             </w:pPr>
             <w:r>
-              <w:t>short int</w:t>
-            </w:r>
+              <w:t xml:space="preserve">short </w:t>
+            </w:r>
+            <w:proofErr w:type="spellStart"/>
+            <w:r>
+              <w:t>int</w:t>
+            </w:r>
+            <w:proofErr w:type="spellEnd"/>
           </w:p>
         </w:tc>
         <w:tc>
@@ -8463,9 +10254,11 @@
             <w:pPr>
               <w:jc w:val="both"/>
             </w:pPr>
+            <w:proofErr w:type="spellStart"/>
             <w:r>
               <w:t>sem_flg</w:t>
             </w:r>
+            <w:proofErr w:type="spellEnd"/>
           </w:p>
         </w:tc>
         <w:tc>
@@ -8477,8 +10270,13 @@
               <w:jc w:val="both"/>
             </w:pPr>
             <w:r>
-              <w:t>short int</w:t>
-            </w:r>
+              <w:t xml:space="preserve">short </w:t>
+            </w:r>
+            <w:proofErr w:type="spellStart"/>
+            <w:r>
+              <w:t>int</w:t>
+            </w:r>
+            <w:proofErr w:type="spellEnd"/>
           </w:p>
         </w:tc>
         <w:tc>
@@ -8514,7 +10312,23 @@
         </w:numPr>
       </w:pPr>
       <w:r>
-        <w:t>Lorsque le champ sem_op d'une structure sembuf est strictement positif, le noyau</w:t>
+        <w:t xml:space="preserve">Lorsque le champ </w:t>
+      </w:r>
+      <w:proofErr w:type="spellStart"/>
+      <w:r>
+        <w:t>sem_op</w:t>
+      </w:r>
+      <w:proofErr w:type="spellEnd"/>
+      <w:r>
+        <w:t xml:space="preserve"> d'une structure </w:t>
+      </w:r>
+      <w:proofErr w:type="spellStart"/>
+      <w:r>
+        <w:t>sembuf</w:t>
+      </w:r>
+      <w:proofErr w:type="spellEnd"/>
+      <w:r>
+        <w:t xml:space="preserve"> est strictement positif, le noyau</w:t>
       </w:r>
       <w:r>
         <w:t xml:space="preserve"> </w:t>
@@ -8534,10 +10348,18 @@
         <w:ind w:firstLine="708"/>
       </w:pPr>
       <w:r>
-        <w:t>Quand sembuf.</w:t>
-      </w:r>
-      <w:r>
-        <w:t xml:space="preserve">sem_op = n, avec </w:t>
+        <w:t xml:space="preserve">Quand </w:t>
+      </w:r>
+      <w:proofErr w:type="spellStart"/>
+      <w:r>
+        <w:t>sembuf.</w:t>
+      </w:r>
+      <w:r>
+        <w:t>sem_op</w:t>
+      </w:r>
+      <w:proofErr w:type="spellEnd"/>
+      <w:r>
+        <w:t xml:space="preserve"> = n, avec </w:t>
       </w:r>
       <w:r>
         <w:rPr>
@@ -8547,7 +10369,12 @@
         <w:t xml:space="preserve">n </w:t>
       </w:r>
       <w:r>
-        <w:t>&gt; 0, alors l'opération est V</w:t>
+        <w:t xml:space="preserve">&gt; 0, alors l'opération est </w:t>
+      </w:r>
+      <w:proofErr w:type="spellStart"/>
+      <w:proofErr w:type="gramStart"/>
+      <w:r>
+        <w:t>V</w:t>
       </w:r>
       <w:r>
         <w:rPr>
@@ -8555,9 +10382,11 @@
         </w:rPr>
         <w:t>n</w:t>
       </w:r>
+      <w:proofErr w:type="spellEnd"/>
       <w:r>
         <w:t>(</w:t>
       </w:r>
+      <w:proofErr w:type="gramEnd"/>
       <w:r>
         <w:t>).</w:t>
       </w:r>
@@ -8575,7 +10404,23 @@
         </w:numPr>
       </w:pPr>
       <w:r>
-        <w:t>Lorsque le champ sem_op est strictement négatif, le noyau endort le processus jusqu'à ce que le compteur associé au sémaphore soit supérieur à sem_op, puis il décrémente</w:t>
+        <w:t xml:space="preserve">Lorsque le champ </w:t>
+      </w:r>
+      <w:proofErr w:type="spellStart"/>
+      <w:r>
+        <w:t>sem_op</w:t>
+      </w:r>
+      <w:proofErr w:type="spellEnd"/>
+      <w:r>
+        <w:t xml:space="preserve"> est strictement négatif, le noyau endort le processus jusqu'à ce que le compteur associé au sémaphore soit supérieur à </w:t>
+      </w:r>
+      <w:proofErr w:type="spellStart"/>
+      <w:r>
+        <w:t>sem_op</w:t>
+      </w:r>
+      <w:proofErr w:type="spellEnd"/>
+      <w:r>
+        <w:t>, puis il décrémente</w:t>
       </w:r>
       <w:r>
         <w:t xml:space="preserve"> </w:t>
@@ -8594,7 +10439,20 @@
         <w:ind w:firstLine="708"/>
       </w:pPr>
       <w:r>
-        <w:t>Quand sembuf.sem_op = n, avec n &lt; 0, alors l'opération est P</w:t>
+        <w:t xml:space="preserve">Quand </w:t>
+      </w:r>
+      <w:proofErr w:type="spellStart"/>
+      <w:r>
+        <w:t>sembuf.sem_op</w:t>
+      </w:r>
+      <w:proofErr w:type="spellEnd"/>
+      <w:r>
+        <w:t xml:space="preserve"> = n, avec n &lt; 0, alors l'opération est </w:t>
+      </w:r>
+      <w:proofErr w:type="spellStart"/>
+      <w:proofErr w:type="gramStart"/>
+      <w:r>
+        <w:t>P</w:t>
       </w:r>
       <w:r>
         <w:rPr>
@@ -8602,8 +10460,13 @@
         </w:rPr>
         <w:t>n</w:t>
       </w:r>
-      <w:r>
-        <w:t>( ).</w:t>
+      <w:proofErr w:type="spellEnd"/>
+      <w:r>
+        <w:t>(</w:t>
+      </w:r>
+      <w:proofErr w:type="gramEnd"/>
+      <w:r>
+        <w:t xml:space="preserve"> ).</w:t>
       </w:r>
     </w:p>
     <w:p>
@@ -8620,7 +10483,15 @@
         <w:jc w:val="both"/>
       </w:pPr>
       <w:r>
-        <w:t>Lorsque le champ sem_op est nul, le noyau endort le processus jusqu'à ce que le</w:t>
+        <w:t xml:space="preserve">Lorsque le champ </w:t>
+      </w:r>
+      <w:proofErr w:type="spellStart"/>
+      <w:r>
+        <w:t>sem_op</w:t>
+      </w:r>
+      <w:proofErr w:type="spellEnd"/>
+      <w:r>
+        <w:t xml:space="preserve"> est nul, le noyau endort le processus jusqu'à ce que le</w:t>
       </w:r>
       <w:r>
         <w:t xml:space="preserve"> </w:t>
@@ -8645,7 +10516,15 @@
         <w:jc w:val="both"/>
       </w:pPr>
       <w:r>
-        <w:t>Il existe deux options possibles pour le membre sem_flg :</w:t>
+        <w:t xml:space="preserve">Il existe deux options possibles pour le membre </w:t>
+      </w:r>
+      <w:proofErr w:type="spellStart"/>
+      <w:r>
+        <w:t>sem_flg</w:t>
+      </w:r>
+      <w:proofErr w:type="spellEnd"/>
+      <w:r>
+        <w:t xml:space="preserve"> :</w:t>
       </w:r>
     </w:p>
     <w:p>
@@ -8657,13 +10536,29 @@
         <w:jc w:val="both"/>
       </w:pPr>
       <w:r>
-        <w:t>IPC_NOWAIT : l'opération ne sera pas bloquante, même si le champ sem_op est négatif</w:t>
+        <w:t xml:space="preserve">IPC_NOWAIT : l'opération ne sera pas bloquante, même si le champ </w:t>
+      </w:r>
+      <w:proofErr w:type="spellStart"/>
+      <w:r>
+        <w:t>sem_op</w:t>
+      </w:r>
+      <w:proofErr w:type="spellEnd"/>
+      <w:r>
+        <w:t xml:space="preserve"> est négatif</w:t>
       </w:r>
       <w:r>
         <w:t xml:space="preserve"> </w:t>
       </w:r>
       <w:r>
-        <w:t>ou nul, mais l'appel-système indiquera l'erreur EAGAIN dans errno si l'opération n'est</w:t>
+        <w:t xml:space="preserve">ou nul, mais l'appel-système indiquera l'erreur EAGAIN dans </w:t>
+      </w:r>
+      <w:proofErr w:type="spellStart"/>
+      <w:r>
+        <w:t>errno</w:t>
+      </w:r>
+      <w:proofErr w:type="spellEnd"/>
+      <w:r>
+        <w:t xml:space="preserve"> si l'opération n'est</w:t>
       </w:r>
       <w:r>
         <w:t xml:space="preserve"> </w:t>
@@ -8681,7 +10576,15 @@
         <w:jc w:val="both"/>
       </w:pPr>
       <w:r>
-        <w:t>SEM_UNDO : pour être sûr que le sémaphore retrouvera un état correct même en cas d'arrêt intempestif du programme, le noyau va mémoriser l'opération inverse de cellequi a été réalisée et l'effectuera automatiquement à la fin du processus.</w:t>
+        <w:t xml:space="preserve">SEM_UNDO : pour être sûr que le sémaphore retrouvera un état correct même en cas d'arrêt intempestif du programme, le noyau va mémoriser l'opération inverse de </w:t>
+      </w:r>
+      <w:proofErr w:type="spellStart"/>
+      <w:r>
+        <w:t>cellequi</w:t>
+      </w:r>
+      <w:proofErr w:type="spellEnd"/>
+      <w:r>
+        <w:t xml:space="preserve"> a été réalisée et l'effectuera automatiquement à la fin du processus.</w:t>
       </w:r>
     </w:p>
     <w:p>
@@ -8698,7 +10601,28 @@
         <w:t>La</w:t>
       </w:r>
       <w:r>
-        <w:t xml:space="preserve"> routine semop( ) prend en second argument une table de structures sembuf.</w:t>
+        <w:t xml:space="preserve"> routine </w:t>
+      </w:r>
+      <w:proofErr w:type="spellStart"/>
+      <w:proofErr w:type="gramStart"/>
+      <w:r>
+        <w:t>semop</w:t>
+      </w:r>
+      <w:proofErr w:type="spellEnd"/>
+      <w:r>
+        <w:t>(</w:t>
+      </w:r>
+      <w:proofErr w:type="gramEnd"/>
+      <w:r>
+        <w:t xml:space="preserve"> ) prend en second argument une table de structures </w:t>
+      </w:r>
+      <w:proofErr w:type="spellStart"/>
+      <w:r>
+        <w:t>sembuf</w:t>
+      </w:r>
+      <w:proofErr w:type="spellEnd"/>
+      <w:r>
+        <w:t>.</w:t>
       </w:r>
       <w:r>
         <w:t xml:space="preserve"> </w:t>
@@ -8710,7 +10634,15 @@
         <w:t xml:space="preserve"> </w:t>
       </w:r>
       <w:r>
-        <w:t>que les opérations seront atomiquement liées, ce qui signifie qu'elles seront toutes</w:t>
+        <w:t xml:space="preserve">que les opérations seront </w:t>
+      </w:r>
+      <w:proofErr w:type="spellStart"/>
+      <w:r>
+        <w:t>atomiquement</w:t>
+      </w:r>
+      <w:proofErr w:type="spellEnd"/>
+      <w:r>
+        <w:t xml:space="preserve"> liées, ce qui signifie qu'elles seront toutes</w:t>
       </w:r>
       <w:r>
         <w:t xml:space="preserve"> </w:t>
@@ -8721,8 +10653,13 @@
       <w:r>
         <w:t xml:space="preserve"> </w:t>
       </w:r>
-      <w:r>
-        <w:t>sem_op négatif ou nul échoue avec l'attribut IPC_NOWAIT pour que toutes les</w:t>
+      <w:proofErr w:type="spellStart"/>
+      <w:r>
+        <w:t>sem_op</w:t>
+      </w:r>
+      <w:proofErr w:type="spellEnd"/>
+      <w:r>
+        <w:t xml:space="preserve"> négatif ou nul échoue avec l'attribut IPC_NOWAIT pour que toutes les</w:t>
       </w:r>
       <w:r>
         <w:t xml:space="preserve"> </w:t>
@@ -8737,7 +10674,23 @@
         <w:jc w:val="both"/>
       </w:pPr>
       <w:r>
-        <w:t>Pour implémenter les fonctions P() et V() définies par Dijkstra, on peut donc employer un ensemble avec un seul sémaphore, qu'on manipulera ainsi :</w:t>
+        <w:t xml:space="preserve">Pour implémenter les fonctions </w:t>
+      </w:r>
+      <w:proofErr w:type="gramStart"/>
+      <w:r>
+        <w:t>P(</w:t>
+      </w:r>
+      <w:proofErr w:type="gramEnd"/>
+      <w:r>
+        <w:t xml:space="preserve">) et V() définies par </w:t>
+      </w:r>
+      <w:proofErr w:type="spellStart"/>
+      <w:r>
+        <w:t>Dijkstra</w:t>
+      </w:r>
+      <w:proofErr w:type="spellEnd"/>
+      <w:r>
+        <w:t>, on peut donc employer un ensemble avec un seul sémaphore, qu'on manipulera ainsi :</w:t>
       </w:r>
     </w:p>
     <w:p/>
@@ -8779,28 +10732,30 @@
           <w:lang w:val="en-US"/>
         </w:rPr>
       </w:pPr>
+      <w:proofErr w:type="spellStart"/>
+      <w:proofErr w:type="gramStart"/>
       <w:r>
         <w:rPr>
           <w:rFonts w:ascii="Courier" w:hAnsi="Courier"/>
           <w:lang w:val="en-US"/>
         </w:rPr>
-        <w:t>sem_num = 0;</w:t>
-      </w:r>
-    </w:p>
-    <w:p>
-      <w:pPr>
-        <w:ind w:firstLine="708"/>
+        <w:t>sem</w:t>
+      </w:r>
+      <w:proofErr w:type="gramEnd"/>
+      <w:r>
         <w:rPr>
           <w:rFonts w:ascii="Courier" w:hAnsi="Courier"/>
           <w:lang w:val="en-US"/>
         </w:rPr>
-      </w:pPr>
+        <w:t>_num</w:t>
+      </w:r>
+      <w:proofErr w:type="spellEnd"/>
       <w:r>
         <w:rPr>
           <w:rFonts w:ascii="Courier" w:hAnsi="Courier"/>
           <w:lang w:val="en-US"/>
         </w:rPr>
-        <w:t>sem_op = -1;</w:t>
+        <w:t xml:space="preserve"> = 0;</w:t>
       </w:r>
     </w:p>
     <w:p>
@@ -8811,69 +10766,121 @@
           <w:lang w:val="en-US"/>
         </w:rPr>
       </w:pPr>
+      <w:proofErr w:type="spellStart"/>
+      <w:proofErr w:type="gramStart"/>
       <w:r>
         <w:rPr>
           <w:rFonts w:ascii="Courier" w:hAnsi="Courier"/>
           <w:lang w:val="en-US"/>
         </w:rPr>
-        <w:t xml:space="preserve">sem_flg </w:t>
-      </w:r>
+        <w:t>sem</w:t>
+      </w:r>
+      <w:proofErr w:type="gramEnd"/>
       <w:r>
         <w:rPr>
           <w:rFonts w:ascii="Courier" w:hAnsi="Courier"/>
           <w:lang w:val="en-US"/>
         </w:rPr>
-        <w:t xml:space="preserve">= </w:t>
-      </w:r>
-      <w:r>
-        <w:rPr>
-          <w:rFonts w:ascii="Courier" w:hAnsi="Courier"/>
-        </w:rPr>
-        <w:t>SEM_UNDO</w:t>
-      </w:r>
+        <w:t>_op</w:t>
+      </w:r>
+      <w:proofErr w:type="spellEnd"/>
       <w:r>
         <w:rPr>
           <w:rFonts w:ascii="Courier" w:hAnsi="Courier"/>
           <w:lang w:val="en-US"/>
         </w:rPr>
-        <w:t>;</w:t>
-      </w:r>
-    </w:p>
-    <w:p>
-      <w:pPr>
+        <w:t xml:space="preserve"> = -1;</w:t>
+      </w:r>
+    </w:p>
+    <w:p>
+      <w:pPr>
+        <w:ind w:firstLine="708"/>
         <w:rPr>
           <w:rFonts w:ascii="Courier" w:hAnsi="Courier"/>
           <w:lang w:val="en-US"/>
         </w:rPr>
       </w:pPr>
+      <w:proofErr w:type="spellStart"/>
+      <w:proofErr w:type="gramStart"/>
       <w:r>
         <w:rPr>
           <w:rFonts w:ascii="Courier" w:hAnsi="Courier"/>
           <w:lang w:val="en-US"/>
         </w:rPr>
-        <w:t>}</w:t>
-      </w:r>
-    </w:p>
-    <w:p>
-      <w:pPr>
+        <w:t>sem</w:t>
+      </w:r>
+      <w:proofErr w:type="gramEnd"/>
+      <w:r>
         <w:rPr>
           <w:rFonts w:ascii="Courier" w:hAnsi="Courier"/>
           <w:lang w:val="en-US"/>
         </w:rPr>
-      </w:pPr>
-    </w:p>
-    <w:p>
-      <w:pPr>
+        <w:t>_flg</w:t>
+      </w:r>
+      <w:proofErr w:type="spellEnd"/>
+      <w:r>
         <w:rPr>
           <w:rFonts w:ascii="Courier" w:hAnsi="Courier"/>
           <w:lang w:val="en-US"/>
         </w:rPr>
-      </w:pPr>
+        <w:t xml:space="preserve"> </w:t>
+      </w:r>
       <w:r>
         <w:rPr>
           <w:rFonts w:ascii="Courier" w:hAnsi="Courier"/>
           <w:lang w:val="en-US"/>
         </w:rPr>
+        <w:t xml:space="preserve">= </w:t>
+      </w:r>
+      <w:r>
+        <w:rPr>
+          <w:rFonts w:ascii="Courier" w:hAnsi="Courier"/>
+        </w:rPr>
+        <w:t>SEM_UNDO</w:t>
+      </w:r>
+      <w:r>
+        <w:rPr>
+          <w:rFonts w:ascii="Courier" w:hAnsi="Courier"/>
+          <w:lang w:val="en-US"/>
+        </w:rPr>
+        <w:t>;</w:t>
+      </w:r>
+    </w:p>
+    <w:p>
+      <w:pPr>
+        <w:rPr>
+          <w:rFonts w:ascii="Courier" w:hAnsi="Courier"/>
+          <w:lang w:val="en-US"/>
+        </w:rPr>
+      </w:pPr>
+      <w:r>
+        <w:rPr>
+          <w:rFonts w:ascii="Courier" w:hAnsi="Courier"/>
+          <w:lang w:val="en-US"/>
+        </w:rPr>
+        <w:t>}</w:t>
+      </w:r>
+    </w:p>
+    <w:p>
+      <w:pPr>
+        <w:rPr>
+          <w:rFonts w:ascii="Courier" w:hAnsi="Courier"/>
+          <w:lang w:val="en-US"/>
+        </w:rPr>
+      </w:pPr>
+    </w:p>
+    <w:p>
+      <w:pPr>
+        <w:rPr>
+          <w:rFonts w:ascii="Courier" w:hAnsi="Courier"/>
+          <w:lang w:val="en-US"/>
+        </w:rPr>
+      </w:pPr>
+      <w:r>
+        <w:rPr>
+          <w:rFonts w:ascii="Courier" w:hAnsi="Courier"/>
+          <w:lang w:val="en-US"/>
+        </w:rPr>
         <w:lastRenderedPageBreak/>
         <w:t>V ()</w:t>
       </w:r>
@@ -8901,28 +10908,30 @@
           <w:lang w:val="en-US"/>
         </w:rPr>
       </w:pPr>
+      <w:proofErr w:type="spellStart"/>
+      <w:proofErr w:type="gramStart"/>
       <w:r>
         <w:rPr>
           <w:rFonts w:ascii="Courier" w:hAnsi="Courier"/>
           <w:lang w:val="en-US"/>
         </w:rPr>
-        <w:t>sem_num = 0;</w:t>
-      </w:r>
-    </w:p>
-    <w:p>
-      <w:pPr>
-        <w:ind w:firstLine="708"/>
+        <w:t>sem</w:t>
+      </w:r>
+      <w:proofErr w:type="gramEnd"/>
+      <w:r>
         <w:rPr>
           <w:rFonts w:ascii="Courier" w:hAnsi="Courier"/>
           <w:lang w:val="en-US"/>
         </w:rPr>
-      </w:pPr>
+        <w:t>_num</w:t>
+      </w:r>
+      <w:proofErr w:type="spellEnd"/>
       <w:r>
         <w:rPr>
           <w:rFonts w:ascii="Courier" w:hAnsi="Courier"/>
           <w:lang w:val="en-US"/>
         </w:rPr>
-        <w:t>sem_op = 1;</w:t>
+        <w:t xml:space="preserve"> = 0;</w:t>
       </w:r>
     </w:p>
     <w:p>
@@ -8933,31 +10942,83 @@
           <w:lang w:val="en-US"/>
         </w:rPr>
       </w:pPr>
+      <w:proofErr w:type="spellStart"/>
+      <w:proofErr w:type="gramStart"/>
       <w:r>
         <w:rPr>
           <w:rFonts w:ascii="Courier" w:hAnsi="Courier"/>
           <w:lang w:val="en-US"/>
         </w:rPr>
-        <w:t>sem_</w:t>
-      </w:r>
+        <w:t>sem</w:t>
+      </w:r>
+      <w:proofErr w:type="gramEnd"/>
       <w:r>
         <w:rPr>
           <w:rFonts w:ascii="Courier" w:hAnsi="Courier"/>
           <w:lang w:val="en-US"/>
         </w:rPr>
-        <w:t xml:space="preserve">flg = </w:t>
-      </w:r>
-      <w:r>
-        <w:rPr>
-          <w:rFonts w:ascii="Courier" w:hAnsi="Courier"/>
-        </w:rPr>
-        <w:t>SEM_UNDO</w:t>
-      </w:r>
+        <w:t>_op</w:t>
+      </w:r>
+      <w:proofErr w:type="spellEnd"/>
       <w:r>
         <w:rPr>
           <w:rFonts w:ascii="Courier" w:hAnsi="Courier"/>
           <w:lang w:val="en-US"/>
         </w:rPr>
+        <w:t xml:space="preserve"> = 1;</w:t>
+      </w:r>
+    </w:p>
+    <w:p>
+      <w:pPr>
+        <w:ind w:firstLine="708"/>
+        <w:rPr>
+          <w:rFonts w:ascii="Courier" w:hAnsi="Courier"/>
+          <w:lang w:val="en-US"/>
+        </w:rPr>
+      </w:pPr>
+      <w:proofErr w:type="spellStart"/>
+      <w:proofErr w:type="gramStart"/>
+      <w:r>
+        <w:rPr>
+          <w:rFonts w:ascii="Courier" w:hAnsi="Courier"/>
+          <w:lang w:val="en-US"/>
+        </w:rPr>
+        <w:t>sem</w:t>
+      </w:r>
+      <w:proofErr w:type="gramEnd"/>
+      <w:r>
+        <w:rPr>
+          <w:rFonts w:ascii="Courier" w:hAnsi="Courier"/>
+          <w:lang w:val="en-US"/>
+        </w:rPr>
+        <w:t>_</w:t>
+      </w:r>
+      <w:r>
+        <w:rPr>
+          <w:rFonts w:ascii="Courier" w:hAnsi="Courier"/>
+          <w:lang w:val="en-US"/>
+        </w:rPr>
+        <w:t>flg</w:t>
+      </w:r>
+      <w:proofErr w:type="spellEnd"/>
+      <w:r>
+        <w:rPr>
+          <w:rFonts w:ascii="Courier" w:hAnsi="Courier"/>
+          <w:lang w:val="en-US"/>
+        </w:rPr>
+        <w:t xml:space="preserve"> = </w:t>
+      </w:r>
+      <w:r>
+        <w:rPr>
+          <w:rFonts w:ascii="Courier" w:hAnsi="Courier"/>
+        </w:rPr>
+        <w:t>SEM_UNDO</w:t>
+      </w:r>
+      <w:r>
+        <w:rPr>
+          <w:rFonts w:ascii="Courier" w:hAnsi="Courier"/>
+          <w:lang w:val="en-US"/>
+        </w:rPr>
         <w:t>;</w:t>
       </w:r>
     </w:p>
@@ -8999,7 +11060,12 @@
         <w:t xml:space="preserve"> </w:t>
       </w:r>
       <w:r>
-        <w:t>inverse. Si par exemple le processus effectue une opération P</w:t>
+        <w:t xml:space="preserve">inverse. Si par exemple le processus effectue une opération </w:t>
+      </w:r>
+      <w:proofErr w:type="spellStart"/>
+      <w:proofErr w:type="gramStart"/>
+      <w:r>
+        <w:t>P</w:t>
       </w:r>
       <w:r>
         <w:rPr>
@@ -9007,8 +11073,13 @@
         </w:rPr>
         <w:t>n</w:t>
       </w:r>
-      <w:r>
-        <w:t>( ), le noyau le bloque</w:t>
+      <w:proofErr w:type="spellEnd"/>
+      <w:r>
+        <w:t>(</w:t>
+      </w:r>
+      <w:proofErr w:type="gramEnd"/>
+      <w:r>
+        <w:t xml:space="preserve"> ), le noyau le bloque</w:t>
       </w:r>
       <w:r>
         <w:t xml:space="preserve"> </w:t>
@@ -9026,7 +11097,12 @@
         <w:t xml:space="preserve"> </w:t>
       </w:r>
       <w:r>
-        <w:t>de la valeur n. Lorsque le processus réalisera V</w:t>
+        <w:t xml:space="preserve">de la valeur n. Lorsque le processus réalisera </w:t>
+      </w:r>
+      <w:proofErr w:type="spellStart"/>
+      <w:proofErr w:type="gramStart"/>
+      <w:r>
+        <w:t>V</w:t>
       </w:r>
       <w:r>
         <w:rPr>
@@ -9034,8 +11110,13 @@
         </w:rPr>
         <w:t>n</w:t>
       </w:r>
-      <w:r>
-        <w:t>( ) le noyau augmentera le compteur du</w:t>
+      <w:proofErr w:type="spellEnd"/>
+      <w:r>
+        <w:t>(</w:t>
+      </w:r>
+      <w:proofErr w:type="gramEnd"/>
+      <w:r>
+        <w:t xml:space="preserve"> ) le noyau augmentera le compteur du</w:t>
       </w:r>
       <w:r>
         <w:t xml:space="preserve"> </w:t>
@@ -9063,7 +11144,12 @@
         <w:t xml:space="preserve"> </w:t>
       </w:r>
       <w:r>
-        <w:t>et rien ne se passe. Si par contre le processus s'est terminé après avoir effectué P</w:t>
+        <w:t xml:space="preserve">et rien ne se passe. Si par contre le processus s'est terminé après avoir effectué </w:t>
+      </w:r>
+      <w:proofErr w:type="spellStart"/>
+      <w:proofErr w:type="gramStart"/>
+      <w:r>
+        <w:t>P</w:t>
       </w:r>
       <w:r>
         <w:rPr>
@@ -9071,14 +11157,23 @@
         </w:rPr>
         <w:t>n</w:t>
       </w:r>
-      <w:r>
-        <w:t>( ), mais</w:t>
+      <w:proofErr w:type="spellEnd"/>
+      <w:r>
+        <w:t>(</w:t>
+      </w:r>
+      <w:proofErr w:type="gramEnd"/>
+      <w:r>
+        <w:t xml:space="preserve"> ), mais</w:t>
       </w:r>
       <w:r>
         <w:t xml:space="preserve"> </w:t>
       </w:r>
       <w:r>
-        <w:t>sans avoir réalisé V</w:t>
+        <w:t xml:space="preserve">sans avoir réalisé </w:t>
+      </w:r>
+      <w:proofErr w:type="spellStart"/>
+      <w:r>
+        <w:t>V</w:t>
       </w:r>
       <w:r>
         <w:rPr>
@@ -9086,6 +11181,7 @@
         </w:rPr>
         <w:t>n</w:t>
       </w:r>
+      <w:proofErr w:type="spellEnd"/>
       <w:r>
         <w:t>( ), le compteur d'annulation vaut +n et le noyau libère ainsi</w:t>
       </w:r>
@@ -9155,7 +11251,15 @@
         <w:t>être rest</w:t>
       </w:r>
       <w:r>
-        <w:t>reint aux opérations P() et V(</w:t>
+        <w:t xml:space="preserve">reint aux opérations </w:t>
+      </w:r>
+      <w:proofErr w:type="gramStart"/>
+      <w:r>
+        <w:t>P(</w:t>
+      </w:r>
+      <w:proofErr w:type="gramEnd"/>
+      <w:r>
+        <w:t>) et V(</w:t>
       </w:r>
       <w:r>
         <w:t>) sur un seul sémaphore à la fois. On limitera</w:t>
@@ -9196,7 +11300,20 @@
         <w:jc w:val="both"/>
       </w:pPr>
       <w:r>
-        <w:t>La fonction semctl( ) permet de consulter ou de modifier le paramétrage d'un jeu de</w:t>
+        <w:t xml:space="preserve">La fonction </w:t>
+      </w:r>
+      <w:proofErr w:type="spellStart"/>
+      <w:proofErr w:type="gramStart"/>
+      <w:r>
+        <w:t>semctl</w:t>
+      </w:r>
+      <w:proofErr w:type="spellEnd"/>
+      <w:r>
+        <w:t>(</w:t>
+      </w:r>
+      <w:proofErr w:type="gramEnd"/>
+      <w:r>
+        <w:t xml:space="preserve"> ) permet de consulter ou de modifier le paramétrage d'un jeu de</w:t>
       </w:r>
       <w:r>
         <w:t xml:space="preserve"> </w:t>
@@ -9225,89 +11342,158 @@
           <w:lang w:val="en-US"/>
         </w:rPr>
       </w:pPr>
+      <w:proofErr w:type="spellStart"/>
+      <w:proofErr w:type="gramStart"/>
       <w:r>
         <w:rPr>
           <w:rFonts w:ascii="Courier" w:hAnsi="Courier"/>
           <w:lang w:val="en-US"/>
         </w:rPr>
-        <w:t xml:space="preserve">unionsemun </w:t>
-      </w:r>
-    </w:p>
-    <w:p>
-      <w:pPr>
+        <w:t>unionsemun</w:t>
+      </w:r>
+      <w:proofErr w:type="spellEnd"/>
+      <w:proofErr w:type="gramEnd"/>
+      <w:r>
         <w:rPr>
           <w:rFonts w:ascii="Courier" w:hAnsi="Courier"/>
           <w:lang w:val="en-US"/>
         </w:rPr>
-      </w:pPr>
-      <w:r>
+        <w:t xml:space="preserve"> </w:t>
+      </w:r>
+    </w:p>
+    <w:p>
+      <w:pPr>
         <w:rPr>
           <w:rFonts w:ascii="Courier" w:hAnsi="Courier"/>
           <w:lang w:val="en-US"/>
         </w:rPr>
-        <w:t>{</w:t>
-      </w:r>
-    </w:p>
-    <w:p>
-      <w:pPr>
-        <w:ind w:firstLine="708"/>
+      </w:pPr>
+      <w:r>
         <w:rPr>
           <w:rFonts w:ascii="Courier" w:hAnsi="Courier"/>
           <w:lang w:val="en-US"/>
         </w:rPr>
-      </w:pPr>
-      <w:r>
+        <w:t>{</w:t>
+      </w:r>
+    </w:p>
+    <w:p>
+      <w:pPr>
+        <w:ind w:firstLine="708"/>
         <w:rPr>
           <w:rFonts w:ascii="Courier" w:hAnsi="Courier"/>
           <w:lang w:val="en-US"/>
         </w:rPr>
-        <w:t>int valeur</w:t>
-      </w:r>
-    </w:p>
-    <w:p>
-      <w:pPr>
-        <w:ind w:firstLine="708"/>
+      </w:pPr>
+      <w:proofErr w:type="spellStart"/>
+      <w:proofErr w:type="gramStart"/>
+      <w:r>
         <w:rPr>
           <w:rFonts w:ascii="Courier" w:hAnsi="Courier"/>
           <w:lang w:val="en-US"/>
         </w:rPr>
-      </w:pPr>
+        <w:t>int</w:t>
+      </w:r>
+      <w:proofErr w:type="spellEnd"/>
+      <w:proofErr w:type="gramEnd"/>
       <w:r>
         <w:rPr>
           <w:rFonts w:ascii="Courier" w:hAnsi="Courier"/>
           <w:lang w:val="en-US"/>
         </w:rPr>
-        <w:t>struct</w:t>
-      </w:r>
+        <w:t xml:space="preserve"> </w:t>
+      </w:r>
+      <w:proofErr w:type="spellStart"/>
       <w:r>
         <w:rPr>
           <w:rFonts w:ascii="Courier" w:hAnsi="Courier"/>
           <w:lang w:val="en-US"/>
         </w:rPr>
-        <w:t xml:space="preserve"> </w:t>
-      </w:r>
-      <w:r>
+        <w:t>valeur</w:t>
+      </w:r>
+      <w:proofErr w:type="spellEnd"/>
+    </w:p>
+    <w:p>
+      <w:pPr>
+        <w:ind w:firstLine="708"/>
         <w:rPr>
           <w:rFonts w:ascii="Courier" w:hAnsi="Courier"/>
           <w:lang w:val="en-US"/>
         </w:rPr>
-        <w:t>semid_ds * buffer</w:t>
-      </w:r>
-    </w:p>
-    <w:p>
-      <w:pPr>
-        <w:ind w:firstLine="708"/>
+      </w:pPr>
+      <w:proofErr w:type="spellStart"/>
+      <w:proofErr w:type="gramStart"/>
+      <w:r>
         <w:rPr>
           <w:rFonts w:ascii="Courier" w:hAnsi="Courier"/>
           <w:lang w:val="en-US"/>
         </w:rPr>
-      </w:pPr>
+        <w:t>struct</w:t>
+      </w:r>
+      <w:proofErr w:type="spellEnd"/>
+      <w:proofErr w:type="gramEnd"/>
       <w:r>
         <w:rPr>
           <w:rFonts w:ascii="Courier" w:hAnsi="Courier"/>
           <w:lang w:val="en-US"/>
         </w:rPr>
-        <w:t>unsigned short int * table</w:t>
+        <w:t xml:space="preserve"> </w:t>
+      </w:r>
+      <w:proofErr w:type="spellStart"/>
+      <w:r>
+        <w:rPr>
+          <w:rFonts w:ascii="Courier" w:hAnsi="Courier"/>
+          <w:lang w:val="en-US"/>
+        </w:rPr>
+        <w:t>semid_ds</w:t>
+      </w:r>
+      <w:proofErr w:type="spellEnd"/>
+      <w:r>
+        <w:rPr>
+          <w:rFonts w:ascii="Courier" w:hAnsi="Courier"/>
+          <w:lang w:val="en-US"/>
+        </w:rPr>
+        <w:t xml:space="preserve"> * buffer</w:t>
+      </w:r>
+    </w:p>
+    <w:p>
+      <w:pPr>
+        <w:ind w:firstLine="708"/>
+        <w:rPr>
+          <w:rFonts w:ascii="Courier" w:hAnsi="Courier"/>
+          <w:lang w:val="en-US"/>
+        </w:rPr>
+      </w:pPr>
+      <w:proofErr w:type="gramStart"/>
+      <w:r>
+        <w:rPr>
+          <w:rFonts w:ascii="Courier" w:hAnsi="Courier"/>
+          <w:lang w:val="en-US"/>
+        </w:rPr>
+        <w:t>unsigned</w:t>
+      </w:r>
+      <w:proofErr w:type="gramEnd"/>
+      <w:r>
+        <w:rPr>
+          <w:rFonts w:ascii="Courier" w:hAnsi="Courier"/>
+          <w:lang w:val="en-US"/>
+        </w:rPr>
+        <w:t xml:space="preserve"> short </w:t>
+      </w:r>
+      <w:proofErr w:type="spellStart"/>
+      <w:r>
+        <w:rPr>
+          <w:rFonts w:ascii="Courier" w:hAnsi="Courier"/>
+          <w:lang w:val="en-US"/>
+        </w:rPr>
+        <w:t>int</w:t>
+      </w:r>
+      <w:proofErr w:type="spellEnd"/>
+      <w:r>
+        <w:rPr>
+          <w:rFonts w:ascii="Courier" w:hAnsi="Courier"/>
+          <w:lang w:val="en-US"/>
+        </w:rPr>
+        <w:t xml:space="preserve"> * table</w:t>
       </w:r>
     </w:p>
     <w:p>
@@ -9331,7 +11517,20 @@
       </w:pPr>
       <w:r>
         <w:lastRenderedPageBreak/>
-        <w:t>En fait, cette union n'est pas définie dans les fichiers d'en-tête système, elle doit être déclarée manuellement dans le programme utilisateur. En réalité, le prototype de semctl( ), vu par le compilateur, est en substance le suivant :</w:t>
+        <w:t xml:space="preserve">En fait, cette union n'est pas définie dans les fichiers d'en-tête système, elle doit être déclarée manuellement dans le programme utilisateur. En réalité, le prototype de </w:t>
+      </w:r>
+      <w:proofErr w:type="spellStart"/>
+      <w:proofErr w:type="gramStart"/>
+      <w:r>
+        <w:t>semctl</w:t>
+      </w:r>
+      <w:proofErr w:type="spellEnd"/>
+      <w:r>
+        <w:t>(</w:t>
+      </w:r>
+      <w:proofErr w:type="gramEnd"/>
+      <w:r>
+        <w:t xml:space="preserve"> ), vu par le compilateur, est en substance le suivant :</w:t>
       </w:r>
     </w:p>
     <w:p>
@@ -9341,23 +11540,77 @@
           <w:rFonts w:ascii="Courier" w:hAnsi="Courier"/>
         </w:rPr>
       </w:pPr>
+      <w:proofErr w:type="spellStart"/>
+      <w:proofErr w:type="gramStart"/>
       <w:r>
         <w:rPr>
           <w:rFonts w:ascii="Courier" w:hAnsi="Courier"/>
         </w:rPr>
-        <w:t>intsemctl (int identifiant,int</w:t>
-      </w:r>
+        <w:t>intsemctl</w:t>
+      </w:r>
+      <w:proofErr w:type="spellEnd"/>
+      <w:proofErr w:type="gramEnd"/>
       <w:r>
         <w:rPr>
           <w:rFonts w:ascii="Courier" w:hAnsi="Courier"/>
         </w:rPr>
+        <w:t xml:space="preserve"> (</w:t>
+      </w:r>
+      <w:proofErr w:type="spellStart"/>
+      <w:r>
+        <w:rPr>
+          <w:rFonts w:ascii="Courier" w:hAnsi="Courier"/>
+        </w:rPr>
+        <w:t>int</w:t>
+      </w:r>
+      <w:proofErr w:type="spellEnd"/>
+      <w:r>
+        <w:rPr>
+          <w:rFonts w:ascii="Courier" w:hAnsi="Courier"/>
+        </w:rPr>
         <w:t xml:space="preserve"> </w:t>
       </w:r>
+      <w:proofErr w:type="spellStart"/>
       <w:r>
         <w:rPr>
           <w:rFonts w:ascii="Courier" w:hAnsi="Courier"/>
         </w:rPr>
-        <w:t>numero, int commande, ...) ;</w:t>
+        <w:t>identifiant,int</w:t>
+      </w:r>
+      <w:proofErr w:type="spellEnd"/>
+      <w:r>
+        <w:rPr>
+          <w:rFonts w:ascii="Courier" w:hAnsi="Courier"/>
+        </w:rPr>
+        <w:t xml:space="preserve"> </w:t>
+      </w:r>
+      <w:proofErr w:type="spellStart"/>
+      <w:r>
+        <w:rPr>
+          <w:rFonts w:ascii="Courier" w:hAnsi="Courier"/>
+        </w:rPr>
+        <w:t>numero</w:t>
+      </w:r>
+      <w:proofErr w:type="spellEnd"/>
+      <w:r>
+        <w:rPr>
+          <w:rFonts w:ascii="Courier" w:hAnsi="Courier"/>
+        </w:rPr>
+        <w:t xml:space="preserve">, </w:t>
+      </w:r>
+      <w:proofErr w:type="spellStart"/>
+      <w:r>
+        <w:rPr>
+          <w:rFonts w:ascii="Courier" w:hAnsi="Courier"/>
+        </w:rPr>
+        <w:t>int</w:t>
+      </w:r>
+      <w:proofErr w:type="spellEnd"/>
+      <w:r>
+        <w:rPr>
+          <w:rFonts w:ascii="Courier" w:hAnsi="Courier"/>
+        </w:rPr>
+        <w:t xml:space="preserve"> commande, ...) ;</w:t>
       </w:r>
     </w:p>
     <w:p>
@@ -9374,7 +11627,20 @@
         <w:jc w:val="both"/>
       </w:pPr>
       <w:r>
-        <w:t>Pour garder une certaine homogénéité aux appels semctl( ), on préfère</w:t>
+        <w:t xml:space="preserve">Pour garder une certaine homogénéité aux appels </w:t>
+      </w:r>
+      <w:proofErr w:type="spellStart"/>
+      <w:proofErr w:type="gramStart"/>
+      <w:r>
+        <w:t>semctl</w:t>
+      </w:r>
+      <w:proofErr w:type="spellEnd"/>
+      <w:r>
+        <w:t>(</w:t>
+      </w:r>
+      <w:proofErr w:type="gramEnd"/>
+      <w:r>
+        <w:t xml:space="preserve"> ), on préfère</w:t>
       </w:r>
       <w:r>
         <w:t xml:space="preserve"> </w:t>
@@ -9396,7 +11662,15 @@
     </w:p>
     <w:p>
       <w:r>
-        <w:t>La structure semid_ds qui représente le paramétrage d'un jeu de sémaphore contient</w:t>
+        <w:t xml:space="preserve">La structure </w:t>
+      </w:r>
+      <w:proofErr w:type="spellStart"/>
+      <w:r>
+        <w:t>semid_ds</w:t>
+      </w:r>
+      <w:proofErr w:type="spellEnd"/>
+      <w:r>
+        <w:t xml:space="preserve"> qui représente le paramétrage d'un jeu de sémaphore contient</w:t>
       </w:r>
       <w:r>
         <w:t xml:space="preserve"> </w:t>
@@ -9505,9 +11779,11 @@
                 <w:szCs w:val="16"/>
               </w:rPr>
             </w:pPr>
+            <w:proofErr w:type="spellStart"/>
             <w:r>
               <w:t>sem_perm</w:t>
             </w:r>
+            <w:proofErr w:type="spellEnd"/>
           </w:p>
         </w:tc>
         <w:tc>
@@ -9519,9 +11795,11 @@
             </w:tcBorders>
           </w:tcPr>
           <w:p>
+            <w:proofErr w:type="spellStart"/>
             <w:r>
               <w:t>Structipc_perm</w:t>
             </w:r>
+            <w:proofErr w:type="spellEnd"/>
           </w:p>
         </w:tc>
         <w:tc>
@@ -9547,9 +11825,11 @@
             </w:tcBorders>
           </w:tcPr>
           <w:p>
+            <w:proofErr w:type="spellStart"/>
             <w:r>
               <w:t>semotime</w:t>
             </w:r>
+            <w:proofErr w:type="spellEnd"/>
           </w:p>
         </w:tc>
         <w:tc>
@@ -9561,9 +11841,11 @@
             </w:tcBorders>
           </w:tcPr>
           <w:p>
+            <w:proofErr w:type="spellStart"/>
             <w:r>
               <w:t>time_t</w:t>
             </w:r>
+            <w:proofErr w:type="spellEnd"/>
           </w:p>
         </w:tc>
         <w:tc>
@@ -9575,7 +11857,20 @@
           </w:tcPr>
           <w:p>
             <w:r>
-              <w:t>Heure de la dernière opération semop( )</w:t>
+              <w:t xml:space="preserve">Heure de la dernière opération </w:t>
+            </w:r>
+            <w:proofErr w:type="spellStart"/>
+            <w:proofErr w:type="gramStart"/>
+            <w:r>
+              <w:t>semop</w:t>
+            </w:r>
+            <w:proofErr w:type="spellEnd"/>
+            <w:r>
+              <w:t>(</w:t>
+            </w:r>
+            <w:proofErr w:type="gramEnd"/>
+            <w:r>
+              <w:t xml:space="preserve"> )</w:t>
             </w:r>
           </w:p>
         </w:tc>
@@ -9589,9 +11884,11 @@
             </w:tcBorders>
           </w:tcPr>
           <w:p>
+            <w:proofErr w:type="spellStart"/>
             <w:r>
               <w:t>semctime</w:t>
             </w:r>
+            <w:proofErr w:type="spellEnd"/>
           </w:p>
         </w:tc>
         <w:tc>
@@ -9603,9 +11900,11 @@
             </w:tcBorders>
           </w:tcPr>
           <w:p>
+            <w:proofErr w:type="spellStart"/>
             <w:r>
               <w:t>time_t</w:t>
             </w:r>
+            <w:proofErr w:type="spellEnd"/>
           </w:p>
         </w:tc>
         <w:tc>
@@ -9617,8 +11916,13 @@
           </w:tcPr>
           <w:p>
             <w:r>
-              <w:t>Heure de la dernière modification de sem_perm</w:t>
-            </w:r>
+              <w:t xml:space="preserve">Heure de la dernière modification de </w:t>
+            </w:r>
+            <w:proofErr w:type="spellStart"/>
+            <w:r>
+              <w:t>sem_perm</w:t>
+            </w:r>
+            <w:proofErr w:type="spellEnd"/>
           </w:p>
         </w:tc>
       </w:tr>
@@ -9632,9 +11936,11 @@
             </w:tcBorders>
           </w:tcPr>
           <w:p>
+            <w:proofErr w:type="spellStart"/>
             <w:r>
               <w:t>sem_nsems</w:t>
             </w:r>
+            <w:proofErr w:type="spellEnd"/>
           </w:p>
         </w:tc>
         <w:tc>
@@ -9647,8 +11953,13 @@
             </w:tcBorders>
           </w:tcPr>
           <w:p>
-            <w:r>
-              <w:t>unsigned short</w:t>
+            <w:proofErr w:type="spellStart"/>
+            <w:r>
+              <w:t>unsigned</w:t>
+            </w:r>
+            <w:proofErr w:type="spellEnd"/>
+            <w:r>
+              <w:t xml:space="preserve"> short</w:t>
             </w:r>
           </w:p>
         </w:tc>
@@ -9782,7 +12093,7 @@
             <w:rPr>
               <w:noProof/>
             </w:rPr>
-            <w:t>16</w:t>
+            <w:t>10</w:t>
           </w:r>
           <w:r>
             <w:rPr>
@@ -14810,7 +17121,7 @@
 </file>
 
 <file path=customXml/itemProps1.xml><?xml version="1.0" encoding="utf-8"?>
-<ds:datastoreItem xmlns:ds="http://schemas.openxmlformats.org/officeDocument/2006/customXml" ds:itemID="{27B5621D-1237-F542-B1B6-737EA51E0019}">
+<ds:datastoreItem xmlns:ds="http://schemas.openxmlformats.org/officeDocument/2006/customXml" ds:itemID="{2D3E8EAC-9FC6-644A-BE1B-09A0188B12B5}">
   <ds:schemaRefs>
     <ds:schemaRef ds:uri="http://schemas.openxmlformats.org/officeDocument/2006/bibliography"/>
   </ds:schemaRefs>

</xml_diff>